<commit_message>
Added threads and updated draft
</commit_message>
<xml_diff>
--- a/drafts/capstoneDraftMayNEW.docx
+++ b/drafts/capstoneDraftMayNEW.docx
@@ -86,7 +86,6 @@
     <w:p>
       <w:pPr>
         <w:pStyle w:val="Para"/>
-        <w:ind w:firstLine="0"/>
         <w:rPr>
           <w:lang w:eastAsia="en-US"/>
         </w:rPr>
@@ -179,16 +178,80 @@
     <w:p>
       <w:pPr>
         <w:pStyle w:val="Para"/>
-        <w:ind w:firstLine="0"/>
         <w:rPr>
           <w:lang w:eastAsia="en-US"/>
         </w:rPr>
       </w:pPr>
+      <w:r>
+        <w:rPr>
+          <w:lang w:eastAsia="en-US"/>
+        </w:rPr>
+        <w:t>Radiant Financial, a rapidly growing UK-based financial services consolidator, exemplifies this challenge. Following its acquisition of Seven Bridges Investment Management</w:t>
+      </w:r>
+      <w:r>
+        <w:rPr>
+          <w:lang w:eastAsia="en-US"/>
+        </w:rPr>
+        <w:t xml:space="preserve"> (SBIM)</w:t>
+      </w:r>
+      <w:r>
+        <w:rPr>
+          <w:lang w:eastAsia="en-US"/>
+        </w:rPr>
+        <w:t xml:space="preserve">, Radiant has inherited a fragmented data landscape, with legacy systems such as Wave CRM and Intelliflo housing vast but underutilised client data. The absence of integrated, predictive analytics limits the firm's ability to provide </w:t>
+      </w:r>
+      <w:proofErr w:type="spellStart"/>
+      <w:r>
+        <w:rPr>
+          <w:lang w:eastAsia="en-US"/>
+        </w:rPr>
+        <w:t>personalised</w:t>
+      </w:r>
+      <w:proofErr w:type="spellEnd"/>
+      <w:r>
+        <w:rPr>
+          <w:lang w:eastAsia="en-US"/>
+        </w:rPr>
+        <w:t xml:space="preserve">, evidence-based risk assessments, impacting both operational efficiency and client trust. The upcoming deployment of a </w:t>
+      </w:r>
+      <w:proofErr w:type="spellStart"/>
+      <w:r>
+        <w:rPr>
+          <w:lang w:eastAsia="en-US"/>
+        </w:rPr>
+        <w:t>centralised</w:t>
+      </w:r>
+      <w:proofErr w:type="spellEnd"/>
+      <w:r>
+        <w:rPr>
+          <w:lang w:eastAsia="en-US"/>
+        </w:rPr>
+        <w:t xml:space="preserve"> data warehouse further presents a timely opportunity to design and prototype AI-driven risk profiling tools that align with </w:t>
+      </w:r>
+      <w:proofErr w:type="spellStart"/>
+      <w:r>
+        <w:rPr>
+          <w:lang w:eastAsia="en-US"/>
+        </w:rPr>
+        <w:t>Radiant's</w:t>
+      </w:r>
+      <w:proofErr w:type="spellEnd"/>
+      <w:r>
+        <w:rPr>
+          <w:lang w:eastAsia="en-US"/>
+        </w:rPr>
+        <w:t xml:space="preserve"> strategic goals.</w:t>
+      </w:r>
+      <w:r>
+        <w:rPr>
+          <w:lang w:eastAsia="en-US"/>
+        </w:rPr>
+        <w:t xml:space="preserve"> </w:t>
+      </w:r>
     </w:p>
     <w:p>
       <w:pPr>
         <w:pStyle w:val="Para"/>
-        <w:ind w:firstLine="0"/>
         <w:rPr>
           <w:lang w:eastAsia="en-US"/>
         </w:rPr>
@@ -197,451 +260,47 @@
         <w:rPr>
           <w:lang w:eastAsia="en-US"/>
         </w:rPr>
-        <w:t>Radiant Financial, a rapidly growing UK-based financial services consolidator, exemplifies this challenge. Following its acquisition of Seven Bridges Investment Management</w:t>
+        <w:t>This project aims to develop a machine learning-based client risk profiling model for Radiant Financial, leveraging historical client and plan data from Intelliflo CRM. The focus is twofold: firstly, to replace subjective, questionnaire-based risk assessments with an explainable AI model that transparently evaluates risk factors; and secondly, to provide actionable insights for financial advisers through clustering and segmentation of client profiles. The project will place particular emphasis on the use of Explainable AI (XAI) techniques such as SHAP values to ensure compliance with FCA guidelines and maintain stakeholder trust.</w:t>
       </w:r>
       <w:r>
         <w:rPr>
           <w:lang w:eastAsia="en-US"/>
         </w:rPr>
-        <w:t xml:space="preserve"> (SBIM)</w:t>
-      </w:r>
-      <w:r>
+        <w:t xml:space="preserve"> </w:t>
+      </w:r>
+    </w:p>
+    <w:p>
+      <w:pPr>
+        <w:pStyle w:val="Para"/>
         <w:rPr>
           <w:lang w:eastAsia="en-US"/>
         </w:rPr>
-        <w:t xml:space="preserve">, Radiant has inherited a fragmented data landscape, with legacy systems such as Wave CRM and Intelliflo housing vast but underutilised client data. The absence of integrated, predictive analytics limits the firm's ability to provide </w:t>
-      </w:r>
-      <w:proofErr w:type="spellStart"/>
+      </w:pPr>
       <w:r>
         <w:rPr>
           <w:lang w:eastAsia="en-US"/>
         </w:rPr>
-        <w:t>personalised</w:t>
-      </w:r>
-      <w:proofErr w:type="spellEnd"/>
+        <w:t>The significance of this work lies at the intersection of business and academia. For Radiant, this model represents a pathway to improved risk assessment accuracy, enhanced client engagement, and data-driven decision-making. From an academic perspective, the project contributes to ongoing research in the application of interpretable machine learning methods within regulated industries, addressing challenges of fairness, transparency, and practical deployment.</w:t>
+      </w:r>
       <w:r>
         <w:rPr>
           <w:lang w:eastAsia="en-US"/>
         </w:rPr>
-        <w:t xml:space="preserve">, evidence-based risk assessments, impacting both operational efficiency and client trust. The upcoming deployment of a </w:t>
-      </w:r>
-      <w:proofErr w:type="spellStart"/>
-      <w:r>
+        <w:t xml:space="preserve"> </w:t>
+      </w:r>
+    </w:p>
+    <w:p>
+      <w:pPr>
+        <w:pStyle w:val="Para"/>
         <w:rPr>
           <w:lang w:eastAsia="en-US"/>
         </w:rPr>
-        <w:t>centralised</w:t>
-      </w:r>
-      <w:proofErr w:type="spellEnd"/>
+      </w:pPr>
       <w:r>
         <w:rPr>
           <w:lang w:eastAsia="en-US"/>
         </w:rPr>
-        <w:t xml:space="preserve"> data warehouse further presents a timely opportunity to design and prototype AI-driven risk profiling tools that align with </w:t>
-      </w:r>
-      <w:proofErr w:type="spellStart"/>
-      <w:r>
-        <w:rPr>
-          <w:lang w:eastAsia="en-US"/>
-        </w:rPr>
-        <w:t>Radiant's</w:t>
-      </w:r>
-      <w:proofErr w:type="spellEnd"/>
-      <w:r>
-        <w:rPr>
-          <w:lang w:eastAsia="en-US"/>
-        </w:rPr>
-        <w:t xml:space="preserve"> strategic goals.</w:t>
-      </w:r>
-    </w:p>
-    <w:p>
-      <w:pPr>
-        <w:pStyle w:val="Para"/>
-        <w:ind w:firstLine="0"/>
-        <w:rPr>
-          <w:lang w:eastAsia="en-US"/>
-        </w:rPr>
-      </w:pPr>
-    </w:p>
-    <w:p>
-      <w:pPr>
-        <w:pStyle w:val="Para"/>
-        <w:ind w:firstLine="0"/>
-        <w:rPr>
-          <w:lang w:eastAsia="en-US"/>
-        </w:rPr>
-      </w:pPr>
-      <w:r>
-        <w:rPr>
-          <w:lang w:eastAsia="en-US"/>
-        </w:rPr>
-        <w:t>This project aims to develop a machine learning-based client risk profiling model for Radiant Financial, leveraging historical client and plan data from Intelliflo CRM. The focus is twofold: firstly, to replace subjective, questionnaire-based risk assessments with an explainable AI model that transparently evaluates risk factors; and secondly, to provide actionable insights for financial advisers through clustering and segmentation of client profiles. The project will place particular emphasis on the use of Explainable AI (XAI) techniques such as SHAP values to ensure compliance with FCA guidelines and maintain stakeholder trust.</w:t>
-      </w:r>
-    </w:p>
-    <w:p>
-      <w:pPr>
-        <w:pStyle w:val="Para"/>
-        <w:ind w:firstLine="0"/>
-        <w:rPr>
-          <w:lang w:eastAsia="en-US"/>
-        </w:rPr>
-      </w:pPr>
-    </w:p>
-    <w:p>
-      <w:pPr>
-        <w:pStyle w:val="Para"/>
-        <w:ind w:firstLine="0"/>
-        <w:rPr>
-          <w:lang w:eastAsia="en-US"/>
-        </w:rPr>
-      </w:pPr>
-      <w:r>
-        <w:rPr>
-          <w:lang w:eastAsia="en-US"/>
-        </w:rPr>
-        <w:t>The significance of this work lies at the intersection of business and academia. For Radiant, this model represents a pathway to improved risk assessment accuracy, enhanced client engagement, and data-driven decision-making. From an academic perspective, the project contributes to ongoing research in the application of interpretable machine learning methods within regulated industries, addressing challenges of fairness, transparency, and practical deployment.</w:t>
-      </w:r>
-    </w:p>
-    <w:p>
-      <w:pPr>
-        <w:pStyle w:val="Para"/>
-        <w:ind w:firstLine="0"/>
-        <w:rPr>
-          <w:lang w:eastAsia="en-US"/>
-        </w:rPr>
-      </w:pPr>
-    </w:p>
-    <w:p>
-      <w:pPr>
-        <w:pStyle w:val="Para"/>
-        <w:ind w:firstLine="0"/>
-        <w:rPr>
-          <w:lang w:eastAsia="en-US"/>
-        </w:rPr>
-      </w:pPr>
-      <w:r>
-        <w:rPr>
-          <w:lang w:eastAsia="en-US"/>
-        </w:rPr>
-        <w:lastRenderedPageBreak/>
         <w:t>The remainder of this dissertation is structured as follows. Section 2 reviews relevant literature on AI in financial services, risk profiling methods, and explainability frameworks. Section 3 details the methodology adopted, including data collection, preprocessing, modelling, and evaluation techniques. Section 4 outlines the work undertaken, highlighting key decisions and implementation challenges. Section 5 presents the results and evaluates their business impact. Section 6 concludes with a reflection on the project's achievements, limitations, and recommendations for future work.</w:t>
-      </w:r>
-    </w:p>
-    <w:p>
-      <w:pPr>
-        <w:pStyle w:val="ParaContinue"/>
-        <w:rPr>
-          <w:lang w:eastAsia="en-US"/>
-        </w:rPr>
-      </w:pPr>
-    </w:p>
-    <w:p>
-      <w:pPr>
-        <w:pStyle w:val="Para"/>
-        <w:ind w:firstLine="0"/>
-      </w:pPr>
-      <w:proofErr w:type="spellStart"/>
-      <w:r>
-        <w:t>Malesuada</w:t>
-      </w:r>
-      <w:proofErr w:type="spellEnd"/>
-      <w:r>
-        <w:t xml:space="preserve"> fames ac </w:t>
-      </w:r>
-      <w:proofErr w:type="spellStart"/>
-      <w:r>
-        <w:t>turpis</w:t>
-      </w:r>
-      <w:proofErr w:type="spellEnd"/>
-      <w:r>
-        <w:t xml:space="preserve"> </w:t>
-      </w:r>
-      <w:proofErr w:type="spellStart"/>
-      <w:r>
-        <w:t>egestas</w:t>
-      </w:r>
-      <w:proofErr w:type="spellEnd"/>
-      <w:r>
-        <w:t xml:space="preserve"> sed tempus </w:t>
-      </w:r>
-      <w:proofErr w:type="spellStart"/>
-      <w:r>
-        <w:t>urna</w:t>
-      </w:r>
-      <w:proofErr w:type="spellEnd"/>
-      <w:r>
-        <w:t xml:space="preserve">. </w:t>
-      </w:r>
-      <w:proofErr w:type="spellStart"/>
-      <w:r>
-        <w:t>Posuere</w:t>
-      </w:r>
-      <w:proofErr w:type="spellEnd"/>
-      <w:r>
-        <w:t xml:space="preserve"> </w:t>
-      </w:r>
-      <w:proofErr w:type="spellStart"/>
-      <w:r>
-        <w:t>sollicitudin</w:t>
-      </w:r>
-      <w:proofErr w:type="spellEnd"/>
-      <w:r>
-        <w:t xml:space="preserve"> </w:t>
-      </w:r>
-      <w:proofErr w:type="spellStart"/>
-      <w:r>
-        <w:t>aliquam</w:t>
-      </w:r>
-      <w:proofErr w:type="spellEnd"/>
-      <w:r>
-        <w:t xml:space="preserve"> </w:t>
-      </w:r>
-      <w:proofErr w:type="spellStart"/>
-      <w:r>
-        <w:t>ultrices</w:t>
-      </w:r>
-      <w:proofErr w:type="spellEnd"/>
-      <w:r>
-        <w:t xml:space="preserve"> </w:t>
-      </w:r>
-      <w:proofErr w:type="spellStart"/>
-      <w:r>
-        <w:t>sagittis</w:t>
-      </w:r>
-      <w:proofErr w:type="spellEnd"/>
-      <w:r>
-        <w:t xml:space="preserve"> </w:t>
-      </w:r>
-      <w:proofErr w:type="spellStart"/>
-      <w:r>
-        <w:t>orci</w:t>
-      </w:r>
-      <w:proofErr w:type="spellEnd"/>
-      <w:r>
-        <w:t xml:space="preserve">. </w:t>
-      </w:r>
-      <w:proofErr w:type="spellStart"/>
-      <w:r>
-        <w:t>Consequat</w:t>
-      </w:r>
-      <w:proofErr w:type="spellEnd"/>
-      <w:r>
-        <w:t xml:space="preserve"> id porta </w:t>
-      </w:r>
-      <w:proofErr w:type="spellStart"/>
-      <w:r>
-        <w:t>nibh</w:t>
-      </w:r>
-      <w:proofErr w:type="spellEnd"/>
-      <w:r>
-        <w:t xml:space="preserve"> </w:t>
-      </w:r>
-      <w:proofErr w:type="spellStart"/>
-      <w:r>
-        <w:t>venenatis</w:t>
-      </w:r>
-      <w:proofErr w:type="spellEnd"/>
-      <w:r>
-        <w:t xml:space="preserve"> </w:t>
-      </w:r>
-      <w:proofErr w:type="spellStart"/>
-      <w:r>
-        <w:t>cras</w:t>
-      </w:r>
-      <w:proofErr w:type="spellEnd"/>
-      <w:r>
-        <w:t xml:space="preserve"> sed </w:t>
-      </w:r>
-      <w:proofErr w:type="spellStart"/>
-      <w:r>
-        <w:t>felis</w:t>
-      </w:r>
-      <w:proofErr w:type="spellEnd"/>
-      <w:r>
-        <w:t xml:space="preserve"> </w:t>
-      </w:r>
-      <w:proofErr w:type="spellStart"/>
-      <w:r>
-        <w:t>eget</w:t>
-      </w:r>
-      <w:proofErr w:type="spellEnd"/>
-      <w:r>
-        <w:t xml:space="preserve">. </w:t>
-      </w:r>
-      <w:proofErr w:type="spellStart"/>
-      <w:r>
-        <w:t>Pellentesque</w:t>
-      </w:r>
-      <w:proofErr w:type="spellEnd"/>
-      <w:r>
-        <w:t xml:space="preserve"> </w:t>
-      </w:r>
-      <w:proofErr w:type="spellStart"/>
-      <w:r>
-        <w:t>eu</w:t>
-      </w:r>
-      <w:proofErr w:type="spellEnd"/>
-      <w:r>
-        <w:t xml:space="preserve"> </w:t>
-      </w:r>
-      <w:proofErr w:type="spellStart"/>
-      <w:r>
-        <w:t>tincidunt</w:t>
-      </w:r>
-      <w:proofErr w:type="spellEnd"/>
-      <w:r>
-        <w:t xml:space="preserve"> </w:t>
-      </w:r>
-      <w:proofErr w:type="spellStart"/>
-      <w:r>
-        <w:t>tortor</w:t>
-      </w:r>
-      <w:proofErr w:type="spellEnd"/>
-      <w:r>
-        <w:t xml:space="preserve"> </w:t>
-      </w:r>
-      <w:proofErr w:type="spellStart"/>
-      <w:r>
-        <w:t>aliquam</w:t>
-      </w:r>
-      <w:proofErr w:type="spellEnd"/>
-      <w:r>
-        <w:t xml:space="preserve"> </w:t>
-      </w:r>
-      <w:proofErr w:type="spellStart"/>
-      <w:r>
-        <w:t>nulla</w:t>
-      </w:r>
-      <w:proofErr w:type="spellEnd"/>
-      <w:r>
-        <w:t xml:space="preserve"> </w:t>
-      </w:r>
-      <w:proofErr w:type="spellStart"/>
-      <w:r>
-        <w:t>facilisi</w:t>
-      </w:r>
-      <w:proofErr w:type="spellEnd"/>
-      <w:r>
-        <w:t xml:space="preserve"> </w:t>
-      </w:r>
-      <w:proofErr w:type="spellStart"/>
-      <w:r>
-        <w:t>cras</w:t>
-      </w:r>
-      <w:proofErr w:type="spellEnd"/>
-      <w:r>
-        <w:t xml:space="preserve"> fermentum </w:t>
-      </w:r>
-      <w:proofErr w:type="spellStart"/>
-      <w:r>
-        <w:t>odio</w:t>
-      </w:r>
-      <w:proofErr w:type="spellEnd"/>
-      <w:r>
-        <w:t xml:space="preserve">. </w:t>
-      </w:r>
-      <w:proofErr w:type="spellStart"/>
-      <w:r>
-        <w:t>Tincidunt</w:t>
-      </w:r>
-      <w:proofErr w:type="spellEnd"/>
-      <w:r>
-        <w:t xml:space="preserve"> </w:t>
-      </w:r>
-      <w:proofErr w:type="spellStart"/>
-      <w:r>
-        <w:t>nunc</w:t>
-      </w:r>
-      <w:proofErr w:type="spellEnd"/>
-      <w:r>
-        <w:t xml:space="preserve"> pulvinar </w:t>
-      </w:r>
-      <w:proofErr w:type="spellStart"/>
-      <w:r>
-        <w:t>sapien</w:t>
-      </w:r>
-      <w:proofErr w:type="spellEnd"/>
-      <w:r>
-        <w:t xml:space="preserve"> et ligula </w:t>
-      </w:r>
-      <w:proofErr w:type="spellStart"/>
-      <w:r>
-        <w:t>ullamcorper</w:t>
-      </w:r>
-      <w:proofErr w:type="spellEnd"/>
-      <w:r>
-        <w:t xml:space="preserve"> </w:t>
-      </w:r>
-      <w:proofErr w:type="spellStart"/>
-      <w:r>
-        <w:t>malesuada</w:t>
-      </w:r>
-      <w:proofErr w:type="spellEnd"/>
-      <w:r>
-        <w:t xml:space="preserve"> </w:t>
-      </w:r>
-      <w:proofErr w:type="spellStart"/>
-      <w:r>
-        <w:t>proin</w:t>
-      </w:r>
-      <w:proofErr w:type="spellEnd"/>
-      <w:r>
-        <w:t xml:space="preserve">. </w:t>
-      </w:r>
-      <w:proofErr w:type="spellStart"/>
-      <w:r>
-        <w:t>Tincidunt</w:t>
-      </w:r>
-      <w:proofErr w:type="spellEnd"/>
-      <w:r>
-        <w:t xml:space="preserve"> </w:t>
-      </w:r>
-      <w:proofErr w:type="spellStart"/>
-      <w:r>
-        <w:t>lobortis</w:t>
-      </w:r>
-      <w:proofErr w:type="spellEnd"/>
-      <w:r>
-        <w:t xml:space="preserve"> </w:t>
-      </w:r>
-      <w:proofErr w:type="spellStart"/>
-      <w:r>
-        <w:t>feugiat</w:t>
-      </w:r>
-      <w:proofErr w:type="spellEnd"/>
-      <w:r>
-        <w:t xml:space="preserve"> </w:t>
-      </w:r>
-      <w:proofErr w:type="spellStart"/>
-      <w:r>
-        <w:t>vivamus</w:t>
-      </w:r>
-      <w:proofErr w:type="spellEnd"/>
-      <w:r>
-        <w:t xml:space="preserve"> at </w:t>
-      </w:r>
-      <w:proofErr w:type="spellStart"/>
-      <w:r>
-        <w:t>augue</w:t>
-      </w:r>
-      <w:proofErr w:type="spellEnd"/>
-      <w:r>
-        <w:t>.</w:t>
-      </w:r>
-      <w:r>
-        <w:fldChar w:fldCharType="begin"/>
-      </w:r>
-      <w:r>
-        <w:instrText xml:space="preserve"> ADDIN ZOTERO_ITEM CSL_CITATION {"citationID":"kbwgTy09","properties":{"formattedCitation":"[3]","plainCitation":"[3]","noteIndex":0},"citationItems":[{"id":103,"uris":["http://zotero.org/users/local/JYjkgNwC/items/PNX28CPC"],"itemData":{"id":103,"type":"article-journal","language":"en","source":"Zotero","title":"Fairness in Machine Learning","author":[{"family":"Barocas","given":"Solon"},{"family":"Hardt","given":"Moritz"},{"family":"Narayanan","given":"Arvind"}],"issued":{"date-parts":[["2020"]]}}}],"schema":"https://github.com/citation-style-language/schema/raw/master/csl-citation.json"} </w:instrText>
-      </w:r>
-      <w:r>
-        <w:fldChar w:fldCharType="separate"/>
-      </w:r>
-      <w:r>
-        <w:t>[3]</w:t>
-      </w:r>
-      <w:r>
-        <w:fldChar w:fldCharType="end"/>
       </w:r>
     </w:p>
     <w:p>
@@ -653,6 +312,7 @@
         <w:ind w:left="432" w:hanging="432"/>
       </w:pPr>
       <w:r>
+        <w:lastRenderedPageBreak/>
         <w:t>Background</w:t>
       </w:r>
     </w:p>
@@ -670,6 +330,2451 @@
     </w:p>
     <w:p>
       <w:pPr>
+        <w:pStyle w:val="Head2"/>
+      </w:pPr>
+      <w:r>
+        <w:t>Data Sources and Extraction</w:t>
+      </w:r>
+    </w:p>
+    <w:p>
+      <w:pPr>
+        <w:pStyle w:val="Para"/>
+        <w:rPr>
+          <w:lang w:val="en-GB"/>
+        </w:rPr>
+      </w:pPr>
+      <w:r>
+        <w:rPr>
+          <w:lang w:val="en-GB"/>
+        </w:rPr>
+        <w:t>The primary data source for this investigation is Intelli</w:t>
+      </w:r>
+      <w:r>
+        <w:rPr>
+          <w:lang w:val="en-GB"/>
+        </w:rPr>
+        <w:t>flo</w:t>
+      </w:r>
+      <w:r>
+        <w:rPr>
+          <w:lang w:val="en-GB"/>
+        </w:rPr>
+        <w:t xml:space="preserve"> Office (IO) </w:t>
+      </w:r>
+      <w:r>
+        <w:rPr>
+          <w:lang w:val="en-GB"/>
+        </w:rPr>
+        <w:t xml:space="preserve">– </w:t>
+      </w:r>
+      <w:r>
+        <w:rPr>
+          <w:lang w:val="en-GB"/>
+        </w:rPr>
+        <w:t>a comprehensive CRM and back-office platform widely adopted across the UK financial services sector. IO serves as the operational core for Radiant, supporting client onboarding, financial planning, policy and investment tracking, document generation, and regulatory recordkeeping. It is also positioned internally at Radiant as the organisation’s Single Source of Truth (SSOT) for structured client and product data.</w:t>
+      </w:r>
+    </w:p>
+    <w:p>
+      <w:pPr>
+        <w:pStyle w:val="Para"/>
+        <w:rPr>
+          <w:lang w:val="en-GB"/>
+        </w:rPr>
+      </w:pPr>
+      <w:r>
+        <w:rPr>
+          <w:lang w:val="en-GB"/>
+        </w:rPr>
+        <w:t xml:space="preserve">Technically, IO is underpinned by a relational database comprising dozens of interlinked tables (e.g., Client, Plan, Valuations, Tasks, Contact etc.). These tables contain highly granular information </w:t>
+      </w:r>
+      <w:r>
+        <w:rPr>
+          <w:lang w:val="en-GB"/>
+        </w:rPr>
+        <w:t xml:space="preserve">– </w:t>
+      </w:r>
+      <w:r>
+        <w:rPr>
+          <w:lang w:val="en-GB"/>
+        </w:rPr>
+        <w:t>for instance, contact details are stored in a single value field that can represent mobile numbers, email addresses, or postal codes, depending on metadata</w:t>
+      </w:r>
+      <w:r>
+        <w:rPr>
+          <w:lang w:val="en-GB"/>
+        </w:rPr>
+        <w:t xml:space="preserve"> </w:t>
+      </w:r>
+      <w:r>
+        <w:rPr>
+          <w:b/>
+          <w:bCs/>
+          <w:highlight w:val="yellow"/>
+          <w:lang w:val="en-GB"/>
+        </w:rPr>
+        <w:t>(Appendix A)</w:t>
+      </w:r>
+      <w:r>
+        <w:rPr>
+          <w:lang w:val="en-GB"/>
+        </w:rPr>
+        <w:t xml:space="preserve">. While flexible, this weak typing results in poor input validation and prevents efficient querying (e.g., the proportion of clients with invalid or missing postcodes is not natively reportable). Such limitations are exacerbated by the large scale of </w:t>
+      </w:r>
+      <w:proofErr w:type="spellStart"/>
+      <w:r>
+        <w:rPr>
+          <w:lang w:val="en-GB"/>
+        </w:rPr>
+        <w:t>Radiant’s</w:t>
+      </w:r>
+      <w:proofErr w:type="spellEnd"/>
+      <w:r>
+        <w:rPr>
+          <w:lang w:val="en-GB"/>
+        </w:rPr>
+        <w:t xml:space="preserve"> client base, which exceeds </w:t>
+      </w:r>
+      <w:r>
+        <w:rPr>
+          <w:lang w:val="en-GB"/>
+        </w:rPr>
+        <w:t>19,991 individuals</w:t>
+      </w:r>
+      <w:r>
+        <w:rPr>
+          <w:lang w:val="en-GB"/>
+        </w:rPr>
+        <w:t xml:space="preserve">, and the </w:t>
+      </w:r>
+      <w:proofErr w:type="gramStart"/>
+      <w:r>
+        <w:rPr>
+          <w:lang w:val="en-GB"/>
+        </w:rPr>
+        <w:t>amount</w:t>
+      </w:r>
+      <w:proofErr w:type="gramEnd"/>
+      <w:r>
+        <w:rPr>
+          <w:lang w:val="en-GB"/>
+        </w:rPr>
+        <w:t xml:space="preserve"> of active </w:t>
+      </w:r>
+      <w:r>
+        <w:rPr>
+          <w:lang w:val="en-GB"/>
+        </w:rPr>
+        <w:t>policies they hold</w:t>
+      </w:r>
+      <w:r>
+        <w:rPr>
+          <w:lang w:val="en-GB"/>
+        </w:rPr>
+        <w:t xml:space="preserve">, which </w:t>
+      </w:r>
+      <w:r>
+        <w:rPr>
+          <w:lang w:val="en-GB"/>
+        </w:rPr>
+        <w:t>exceeds 60,390 plans</w:t>
+      </w:r>
+      <w:r>
+        <w:rPr>
+          <w:lang w:val="en-GB"/>
+        </w:rPr>
+        <w:t>.</w:t>
+      </w:r>
+    </w:p>
+    <w:p>
+      <w:pPr>
+        <w:pStyle w:val="Para"/>
+        <w:rPr>
+          <w:lang w:val="en-GB"/>
+        </w:rPr>
+      </w:pPr>
+      <w:r>
+        <w:rPr>
+          <w:lang w:val="en-GB"/>
+        </w:rPr>
+        <w:t xml:space="preserve">To mitigate these data quality gaps and enable near-real-time insights, IO connects via API to major provider platforms such as Transact, Nucleus, Aviva, and </w:t>
+      </w:r>
+      <w:proofErr w:type="spellStart"/>
+      <w:r>
+        <w:rPr>
+          <w:lang w:val="en-GB"/>
+        </w:rPr>
+        <w:t>AJBell</w:t>
+      </w:r>
+      <w:proofErr w:type="spellEnd"/>
+      <w:r>
+        <w:rPr>
+          <w:lang w:val="en-GB"/>
+        </w:rPr>
+        <w:t>. These integrations stream in holdings, cash movements, valuations, and fees. The ambition is to consolidate these disparate sources into a coherent framework that enables comprehensive portfolio oversight across platforms allowing for management information (MI) reporting on Assets Under Administration (AUA). However, platform fragmentation creates challenges in producing a unified and timely view, particularly around transactional data (e.g. contributions, withdrawals, fees, or switches) with client-level risk and financial objectives. Radiant acknowledge these issues and are actively engaged in data warehousing programmes, where provider APIs and IO are being unified to produce vertically integrated dashboards and support FCA-mandated reporting</w:t>
+      </w:r>
+      <w:r>
+        <w:rPr>
+          <w:rStyle w:val="FootnoteReference"/>
+          <w:lang w:val="en-GB"/>
+        </w:rPr>
+        <w:footnoteReference w:id="1"/>
+      </w:r>
+      <w:r>
+        <w:rPr>
+          <w:lang w:val="en-GB"/>
+        </w:rPr>
+        <w:t>.</w:t>
+      </w:r>
+    </w:p>
+    <w:p>
+      <w:pPr>
+        <w:pStyle w:val="Para"/>
+        <w:rPr>
+          <w:lang w:val="en-GB"/>
+        </w:rPr>
+      </w:pPr>
+      <w:r>
+        <w:t xml:space="preserve">The second </w:t>
+      </w:r>
+      <w:r>
+        <w:t xml:space="preserve">data </w:t>
+      </w:r>
+      <w:r>
+        <w:t xml:space="preserve">source </w:t>
+      </w:r>
+      <w:r>
+        <w:t xml:space="preserve">employed was extracted from </w:t>
+      </w:r>
+      <w:r>
+        <w:t>Dynamic Planner (</w:t>
+      </w:r>
+      <w:proofErr w:type="spellStart"/>
+      <w:r>
+        <w:t>DyP</w:t>
+      </w:r>
+      <w:proofErr w:type="spellEnd"/>
+      <w:r>
+        <w:t>)</w:t>
+      </w:r>
+      <w:r>
+        <w:t xml:space="preserve"> </w:t>
+      </w:r>
+      <w:r>
+        <w:rPr>
+          <w:lang w:val="en-GB"/>
+        </w:rPr>
+        <w:t xml:space="preserve">– </w:t>
+      </w:r>
+      <w:r>
+        <w:t xml:space="preserve">a psychometric risk profiling tool used by </w:t>
+      </w:r>
+      <w:r>
+        <w:t xml:space="preserve">financial </w:t>
+      </w:r>
+      <w:r>
+        <w:t xml:space="preserve">advisers across Radiant to assess clients’ investment risk preferences. </w:t>
+      </w:r>
+      <w:proofErr w:type="spellStart"/>
+      <w:r>
+        <w:t>DyP</w:t>
+      </w:r>
+      <w:proofErr w:type="spellEnd"/>
+      <w:r>
+        <w:t xml:space="preserve"> generates risk ratings such as Attitude to Risk (ATR) and Capacity for Loss (CFL) by interpreting structured questionnaire responses. These outputs are used to guide client recommendations in line with FCA suitability expectations.</w:t>
+      </w:r>
+      <w:r>
+        <w:t xml:space="preserve"> </w:t>
+      </w:r>
+      <w:r>
+        <w:rPr>
+          <w:lang w:val="en-GB"/>
+        </w:rPr>
+        <w:t>These scores support recommendation suitability and are routinely captured during adviser-client reviews.</w:t>
+      </w:r>
+    </w:p>
+    <w:p>
+      <w:pPr>
+        <w:pStyle w:val="Para"/>
+        <w:rPr>
+          <w:lang w:val="en-GB"/>
+        </w:rPr>
+      </w:pPr>
+      <w:r>
+        <w:rPr>
+          <w:lang w:val="en-GB"/>
+        </w:rPr>
+        <w:t xml:space="preserve">However, these outputs are not deterministic. An ATR score is not a standalone decision driver, nor does it prescribe a specific portfolio. Rather, it acts as an informative input to a broader advisory conversation. For instance, a client with a </w:t>
+      </w:r>
+      <w:proofErr w:type="spellStart"/>
+      <w:r>
+        <w:rPr>
+          <w:lang w:val="en-GB"/>
+        </w:rPr>
+        <w:t>DyP</w:t>
+      </w:r>
+      <w:proofErr w:type="spellEnd"/>
+      <w:r>
+        <w:rPr>
+          <w:lang w:val="en-GB"/>
+        </w:rPr>
+        <w:t xml:space="preserve"> rating of 5 may ultimately choose a less aggressive portfolio based on personal comfort or current life circumstances. As such, the purpose of this machine learning investigation is not to replace psychometric assessment or adviser discretion, but to augment it </w:t>
+      </w:r>
+      <w:r>
+        <w:rPr>
+          <w:lang w:val="en-GB"/>
+        </w:rPr>
+        <w:t xml:space="preserve">– </w:t>
+      </w:r>
+      <w:r>
+        <w:rPr>
+          <w:lang w:val="en-GB"/>
+        </w:rPr>
+        <w:t>offering an explainable insight into likely client behaviours.</w:t>
+      </w:r>
+      <w:r>
+        <w:rPr>
+          <w:lang w:val="en-GB"/>
+        </w:rPr>
+        <w:t xml:space="preserve"> </w:t>
+      </w:r>
+      <w:r>
+        <w:rPr>
+          <w:lang w:val="en-GB"/>
+        </w:rPr>
+        <w:t>From an operational perspective, such tools allow Radiant to:</w:t>
+      </w:r>
+    </w:p>
+    <w:p>
+      <w:pPr>
+        <w:pStyle w:val="Para"/>
+        <w:numPr>
+          <w:ilvl w:val="0"/>
+          <w:numId w:val="16"/>
+        </w:numPr>
+        <w:rPr>
+          <w:lang w:val="en-GB"/>
+        </w:rPr>
+      </w:pPr>
+      <w:r>
+        <w:rPr>
+          <w:lang w:val="en-GB"/>
+        </w:rPr>
+        <w:t xml:space="preserve">Pre-empt risk trends across unprofiled clients (prior to </w:t>
+      </w:r>
+      <w:r>
+        <w:rPr>
+          <w:lang w:val="en-GB"/>
+        </w:rPr>
+        <w:t>ATR</w:t>
+      </w:r>
+      <w:r>
+        <w:rPr>
+          <w:lang w:val="en-GB"/>
+        </w:rPr>
+        <w:t xml:space="preserve"> completion)</w:t>
+      </w:r>
+    </w:p>
+    <w:p>
+      <w:pPr>
+        <w:pStyle w:val="Para"/>
+        <w:numPr>
+          <w:ilvl w:val="0"/>
+          <w:numId w:val="16"/>
+        </w:numPr>
+        <w:rPr>
+          <w:lang w:val="en-GB"/>
+        </w:rPr>
+      </w:pPr>
+      <w:r>
+        <w:rPr>
+          <w:lang w:val="en-GB"/>
+        </w:rPr>
+        <w:t>Set internal triggers for expected changes (e.g. entering retirement)</w:t>
+      </w:r>
+    </w:p>
+    <w:p>
+      <w:pPr>
+        <w:pStyle w:val="Para"/>
+        <w:numPr>
+          <w:ilvl w:val="0"/>
+          <w:numId w:val="16"/>
+        </w:numPr>
+        <w:rPr>
+          <w:lang w:val="en-GB"/>
+        </w:rPr>
+      </w:pPr>
+      <w:r>
+        <w:rPr>
+          <w:lang w:val="en-GB"/>
+        </w:rPr>
+        <w:lastRenderedPageBreak/>
+        <w:t>Support adviser-client conversations with contextualised, data-driven framing</w:t>
+      </w:r>
+    </w:p>
+    <w:p>
+      <w:pPr>
+        <w:pStyle w:val="Para"/>
+      </w:pPr>
+      <w:r>
+        <w:rPr>
+          <w:lang w:val="en-GB"/>
+        </w:rPr>
+        <w:t xml:space="preserve">In practice, both IO and </w:t>
+      </w:r>
+      <w:proofErr w:type="spellStart"/>
+      <w:r>
+        <w:rPr>
+          <w:lang w:val="en-GB"/>
+        </w:rPr>
+        <w:t>DyP</w:t>
+      </w:r>
+      <w:proofErr w:type="spellEnd"/>
+      <w:r>
+        <w:rPr>
+          <w:lang w:val="en-GB"/>
+        </w:rPr>
+        <w:t xml:space="preserve"> do not expose direct database access. Instead, structured exports were retrieved via embedded reporting interfaces and downloaded as .</w:t>
+      </w:r>
+      <w:r>
+        <w:rPr>
+          <w:lang w:val="en-GB"/>
+        </w:rPr>
+        <w:t>csv</w:t>
+      </w:r>
+      <w:r>
+        <w:rPr>
+          <w:lang w:val="en-GB"/>
+        </w:rPr>
+        <w:t xml:space="preserve"> files. This restricted the ability to perform joined queries or schema-level analysis. Reports from both systems were fragmented, partially duplicated, and loosely structured </w:t>
+      </w:r>
+      <w:r>
+        <w:rPr>
+          <w:lang w:val="en-GB"/>
+        </w:rPr>
+        <w:t xml:space="preserve">– </w:t>
+      </w:r>
+      <w:r>
+        <w:rPr>
+          <w:lang w:val="en-GB"/>
+        </w:rPr>
+        <w:t>for example, free-text fields often lacked formatting, column names varied between exports, and row duplications were frequent.</w:t>
+      </w:r>
+      <w:r>
+        <w:rPr>
+          <w:lang w:val="en-GB"/>
+        </w:rPr>
+        <w:t xml:space="preserve"> </w:t>
+      </w:r>
+      <w:r>
+        <w:t>As a result, significant manual preprocessing was required to de-duplicate entries, normalise formatting, and extract categorical values from inconsistent text fields. This preparatory work preceded the machine learning investigation and formed the foundation of the revised datasets used throughout the project.</w:t>
+      </w:r>
+    </w:p>
+    <w:p>
+      <w:pPr>
+        <w:pStyle w:val="Head2"/>
+      </w:pPr>
+      <w:r>
+        <w:t>Data Merging and Preprocessing</w:t>
+      </w:r>
+    </w:p>
+    <w:p>
+      <w:pPr>
+        <w:pStyle w:val="ParaContinue"/>
+        <w:rPr>
+          <w:rFonts w:eastAsia="Cambria"/>
+          <w:lang w:eastAsia="en-US"/>
+        </w:rPr>
+      </w:pPr>
+      <w:r>
+        <w:rPr>
+          <w:rFonts w:eastAsia="Cambria"/>
+          <w:lang w:eastAsia="en-US"/>
+        </w:rPr>
+        <w:t>Following initial exploratory analysis, a comprehensive preprocessing pipeline was developed to clean, deduplicate, and engineer features across the five raw datasets</w:t>
+      </w:r>
+      <w:r>
+        <w:rPr>
+          <w:rFonts w:eastAsia="Cambria"/>
+          <w:lang w:eastAsia="en-US"/>
+        </w:rPr>
+        <w:t xml:space="preserve"> (Table 1)</w:t>
+      </w:r>
+      <w:r>
+        <w:rPr>
+          <w:rFonts w:eastAsia="Cambria"/>
+          <w:lang w:eastAsia="en-US"/>
+        </w:rPr>
+        <w:t xml:space="preserve">. This stage aimed to address issues of inconsistency, missing values, </w:t>
+      </w:r>
+      <w:proofErr w:type="spellStart"/>
+      <w:r>
+        <w:rPr>
+          <w:rFonts w:eastAsia="Cambria"/>
+          <w:lang w:eastAsia="en-US"/>
+        </w:rPr>
+        <w:t>anonymisation</w:t>
+      </w:r>
+      <w:proofErr w:type="spellEnd"/>
+      <w:r>
+        <w:rPr>
+          <w:rFonts w:eastAsia="Cambria"/>
+          <w:lang w:eastAsia="en-US"/>
+        </w:rPr>
+        <w:t>, and semantic duplication, while enhancing model readiness and interpretability for downstream risk profiling and segmentation.</w:t>
+      </w:r>
+    </w:p>
+    <w:p>
+      <w:pPr>
+        <w:pStyle w:val="Caption"/>
+        <w:keepNext/>
+        <w:spacing w:after="0"/>
+        <w:jc w:val="center"/>
+        <w:rPr>
+          <w:rFonts w:ascii="Linux Biolinum O" w:hAnsi="Linux Biolinum O" w:cs="Linux Biolinum O"/>
+          <w:i w:val="0"/>
+          <w:iCs w:val="0"/>
+          <w:color w:val="auto"/>
+          <w:sz w:val="16"/>
+          <w:szCs w:val="16"/>
+        </w:rPr>
+      </w:pPr>
+      <w:r>
+        <w:rPr>
+          <w:rFonts w:ascii="Linux Biolinum O" w:hAnsi="Linux Biolinum O" w:cs="Linux Biolinum O"/>
+          <w:i w:val="0"/>
+          <w:iCs w:val="0"/>
+          <w:color w:val="auto"/>
+          <w:sz w:val="16"/>
+          <w:szCs w:val="16"/>
+        </w:rPr>
+        <w:t xml:space="preserve">Table </w:t>
+      </w:r>
+      <w:r>
+        <w:rPr>
+          <w:rFonts w:ascii="Linux Biolinum O" w:hAnsi="Linux Biolinum O" w:cs="Linux Biolinum O"/>
+          <w:i w:val="0"/>
+          <w:iCs w:val="0"/>
+          <w:color w:val="auto"/>
+          <w:sz w:val="16"/>
+          <w:szCs w:val="16"/>
+        </w:rPr>
+        <w:fldChar w:fldCharType="begin"/>
+      </w:r>
+      <w:r>
+        <w:rPr>
+          <w:rFonts w:ascii="Linux Biolinum O" w:hAnsi="Linux Biolinum O" w:cs="Linux Biolinum O"/>
+          <w:i w:val="0"/>
+          <w:iCs w:val="0"/>
+          <w:color w:val="auto"/>
+          <w:sz w:val="16"/>
+          <w:szCs w:val="16"/>
+        </w:rPr>
+        <w:instrText xml:space="preserve"> SEQ Table \* ARABIC </w:instrText>
+      </w:r>
+      <w:r>
+        <w:rPr>
+          <w:rFonts w:ascii="Linux Biolinum O" w:hAnsi="Linux Biolinum O" w:cs="Linux Biolinum O"/>
+          <w:i w:val="0"/>
+          <w:iCs w:val="0"/>
+          <w:color w:val="auto"/>
+          <w:sz w:val="16"/>
+          <w:szCs w:val="16"/>
+        </w:rPr>
+        <w:fldChar w:fldCharType="separate"/>
+      </w:r>
+      <w:r>
+        <w:rPr>
+          <w:rFonts w:ascii="Linux Biolinum O" w:hAnsi="Linux Biolinum O" w:cs="Linux Biolinum O"/>
+          <w:i w:val="0"/>
+          <w:iCs w:val="0"/>
+          <w:noProof/>
+          <w:color w:val="auto"/>
+          <w:sz w:val="16"/>
+          <w:szCs w:val="16"/>
+        </w:rPr>
+        <w:t>1</w:t>
+      </w:r>
+      <w:r>
+        <w:rPr>
+          <w:rFonts w:ascii="Linux Biolinum O" w:hAnsi="Linux Biolinum O" w:cs="Linux Biolinum O"/>
+          <w:i w:val="0"/>
+          <w:iCs w:val="0"/>
+          <w:color w:val="auto"/>
+          <w:sz w:val="16"/>
+          <w:szCs w:val="16"/>
+        </w:rPr>
+        <w:fldChar w:fldCharType="end"/>
+      </w:r>
+      <w:r>
+        <w:rPr>
+          <w:rFonts w:ascii="Linux Biolinum O" w:hAnsi="Linux Biolinum O" w:cs="Linux Biolinum O"/>
+          <w:i w:val="0"/>
+          <w:iCs w:val="0"/>
+          <w:color w:val="auto"/>
+          <w:sz w:val="16"/>
+          <w:szCs w:val="16"/>
+        </w:rPr>
+        <w:t>: Raw Input Summary</w:t>
+      </w:r>
+    </w:p>
+    <w:tbl>
+      <w:tblPr>
+        <w:tblStyle w:val="TableGrid"/>
+        <w:tblpPr w:leftFromText="180" w:rightFromText="180" w:vertAnchor="text" w:horzAnchor="margin" w:tblpY="196"/>
+        <w:tblW w:w="0" w:type="auto"/>
+        <w:tblBorders>
+          <w:top w:val="none" w:sz="0" w:space="0" w:color="auto"/>
+          <w:left w:val="none" w:sz="0" w:space="0" w:color="auto"/>
+          <w:bottom w:val="none" w:sz="0" w:space="0" w:color="auto"/>
+          <w:right w:val="none" w:sz="0" w:space="0" w:color="auto"/>
+          <w:insideH w:val="none" w:sz="0" w:space="0" w:color="auto"/>
+          <w:insideV w:val="none" w:sz="0" w:space="0" w:color="auto"/>
+        </w:tblBorders>
+        <w:tblCellMar>
+          <w:left w:w="0" w:type="dxa"/>
+        </w:tblCellMar>
+        <w:tblLook w:val="04A0" w:firstRow="1" w:lastRow="0" w:firstColumn="1" w:lastColumn="0" w:noHBand="0" w:noVBand="1"/>
+      </w:tblPr>
+      <w:tblGrid>
+        <w:gridCol w:w="2201"/>
+        <w:gridCol w:w="3510"/>
+        <w:gridCol w:w="628"/>
+        <w:gridCol w:w="411"/>
+        <w:gridCol w:w="2010"/>
+      </w:tblGrid>
+      <w:tr>
+        <w:trPr>
+          <w:tblHeader/>
+        </w:trPr>
+        <w:tc>
+          <w:tcPr>
+            <w:tcW w:w="0" w:type="auto"/>
+            <w:tcBorders>
+              <w:top w:val="single" w:sz="4" w:space="0" w:color="auto"/>
+              <w:bottom w:val="single" w:sz="4" w:space="0" w:color="auto"/>
+            </w:tcBorders>
+          </w:tcPr>
+          <w:p>
+            <w:pPr>
+              <w:pStyle w:val="TableCell"/>
+              <w:rPr>
+                <w:b/>
+                <w:bCs/>
+              </w:rPr>
+            </w:pPr>
+            <w:bookmarkStart w:id="0" w:name="_Hlk202027042"/>
+            <w:r>
+              <w:rPr>
+                <w:b/>
+                <w:bCs/>
+              </w:rPr>
+              <w:t>File Name</w:t>
+            </w:r>
+          </w:p>
+        </w:tc>
+        <w:tc>
+          <w:tcPr>
+            <w:tcW w:w="0" w:type="auto"/>
+            <w:tcBorders>
+              <w:top w:val="single" w:sz="4" w:space="0" w:color="auto"/>
+              <w:bottom w:val="single" w:sz="4" w:space="0" w:color="auto"/>
+            </w:tcBorders>
+          </w:tcPr>
+          <w:p>
+            <w:pPr>
+              <w:pStyle w:val="TableCell"/>
+              <w:ind w:firstLine="0"/>
+              <w:rPr>
+                <w:b/>
+                <w:bCs/>
+              </w:rPr>
+            </w:pPr>
+            <w:r>
+              <w:rPr>
+                <w:b/>
+                <w:bCs/>
+              </w:rPr>
+              <w:t>Description</w:t>
+            </w:r>
+          </w:p>
+        </w:tc>
+        <w:tc>
+          <w:tcPr>
+            <w:tcW w:w="0" w:type="auto"/>
+            <w:tcBorders>
+              <w:top w:val="single" w:sz="4" w:space="0" w:color="auto"/>
+              <w:bottom w:val="single" w:sz="4" w:space="0" w:color="auto"/>
+            </w:tcBorders>
+          </w:tcPr>
+          <w:p>
+            <w:pPr>
+              <w:pStyle w:val="TableCell"/>
+              <w:ind w:firstLine="0"/>
+              <w:rPr>
+                <w:b/>
+                <w:bCs/>
+              </w:rPr>
+            </w:pPr>
+            <w:r>
+              <w:rPr>
+                <w:b/>
+                <w:bCs/>
+              </w:rPr>
+              <w:t>Rows</w:t>
+            </w:r>
+          </w:p>
+        </w:tc>
+        <w:tc>
+          <w:tcPr>
+            <w:tcW w:w="0" w:type="auto"/>
+            <w:tcBorders>
+              <w:top w:val="single" w:sz="4" w:space="0" w:color="auto"/>
+              <w:bottom w:val="single" w:sz="4" w:space="0" w:color="auto"/>
+            </w:tcBorders>
+          </w:tcPr>
+          <w:p>
+            <w:pPr>
+              <w:pStyle w:val="TableCell"/>
+              <w:ind w:firstLine="0"/>
+              <w:rPr>
+                <w:b/>
+                <w:bCs/>
+              </w:rPr>
+            </w:pPr>
+            <w:r>
+              <w:rPr>
+                <w:b/>
+                <w:bCs/>
+              </w:rPr>
+              <w:t>Cols</w:t>
+            </w:r>
+          </w:p>
+        </w:tc>
+        <w:tc>
+          <w:tcPr>
+            <w:tcW w:w="0" w:type="auto"/>
+            <w:tcBorders>
+              <w:top w:val="single" w:sz="4" w:space="0" w:color="auto"/>
+              <w:bottom w:val="single" w:sz="4" w:space="0" w:color="auto"/>
+            </w:tcBorders>
+          </w:tcPr>
+          <w:p>
+            <w:pPr>
+              <w:pStyle w:val="TableCell"/>
+              <w:ind w:firstLine="0"/>
+              <w:rPr>
+                <w:b/>
+                <w:bCs/>
+              </w:rPr>
+            </w:pPr>
+            <w:r>
+              <w:rPr>
+                <w:b/>
+                <w:bCs/>
+              </w:rPr>
+              <w:t>Example Fields</w:t>
+            </w:r>
+          </w:p>
+        </w:tc>
+      </w:tr>
+      <w:tr>
+        <w:tc>
+          <w:tcPr>
+            <w:tcW w:w="0" w:type="auto"/>
+            <w:tcBorders>
+              <w:top w:val="single" w:sz="4" w:space="0" w:color="auto"/>
+            </w:tcBorders>
+          </w:tcPr>
+          <w:p>
+            <w:pPr>
+              <w:pStyle w:val="TableCell"/>
+            </w:pPr>
+            <w:r>
+              <w:t xml:space="preserve">CLMM - Multiple Plans.csv </w:t>
+            </w:r>
+          </w:p>
+        </w:tc>
+        <w:tc>
+          <w:tcPr>
+            <w:tcW w:w="0" w:type="auto"/>
+            <w:tcBorders>
+              <w:top w:val="single" w:sz="4" w:space="0" w:color="auto"/>
+            </w:tcBorders>
+          </w:tcPr>
+          <w:p>
+            <w:pPr>
+              <w:pStyle w:val="TableCell"/>
+              <w:ind w:firstLine="0"/>
+            </w:pPr>
+            <w:r>
+              <w:rPr>
+                <w:lang w:val="en-GB"/>
+              </w:rPr>
+              <w:t xml:space="preserve">Exported extract of client and policy-level data from </w:t>
+            </w:r>
+            <w:proofErr w:type="spellStart"/>
+            <w:r>
+              <w:rPr>
+                <w:lang w:val="en-GB"/>
+              </w:rPr>
+              <w:t>IntelliFlow</w:t>
+            </w:r>
+            <w:proofErr w:type="spellEnd"/>
+            <w:r>
+              <w:rPr>
+                <w:lang w:val="en-GB"/>
+              </w:rPr>
+              <w:t xml:space="preserve"> Office. Captures demographic, contact, adviser, plan, provider and vulnerability attributes.</w:t>
+            </w:r>
+          </w:p>
+        </w:tc>
+        <w:tc>
+          <w:tcPr>
+            <w:tcW w:w="0" w:type="auto"/>
+            <w:tcBorders>
+              <w:top w:val="single" w:sz="4" w:space="0" w:color="auto"/>
+            </w:tcBorders>
+          </w:tcPr>
+          <w:p>
+            <w:pPr>
+              <w:pStyle w:val="TableCell"/>
+              <w:ind w:firstLine="0"/>
+            </w:pPr>
+            <w:r>
+              <w:t>140,138</w:t>
+            </w:r>
+          </w:p>
+        </w:tc>
+        <w:tc>
+          <w:tcPr>
+            <w:tcW w:w="0" w:type="auto"/>
+            <w:tcBorders>
+              <w:top w:val="single" w:sz="4" w:space="0" w:color="auto"/>
+            </w:tcBorders>
+          </w:tcPr>
+          <w:p>
+            <w:pPr>
+              <w:pStyle w:val="TableCell"/>
+              <w:ind w:firstLine="0"/>
+            </w:pPr>
+            <w:r>
+              <w:t>83</w:t>
+            </w:r>
+          </w:p>
+        </w:tc>
+        <w:tc>
+          <w:tcPr>
+            <w:tcW w:w="0" w:type="auto"/>
+            <w:tcBorders>
+              <w:top w:val="single" w:sz="4" w:space="0" w:color="auto"/>
+            </w:tcBorders>
+          </w:tcPr>
+          <w:p>
+            <w:pPr>
+              <w:pStyle w:val="TableCell"/>
+              <w:ind w:firstLine="0"/>
+              <w:jc w:val="left"/>
+            </w:pPr>
+            <w:r>
+              <w:rPr>
+                <w:lang w:val="en-GB"/>
+              </w:rPr>
+              <w:t xml:space="preserve">DOB, </w:t>
+            </w:r>
+            <w:proofErr w:type="spellStart"/>
+            <w:r>
+              <w:rPr>
+                <w:lang w:val="en-GB"/>
+              </w:rPr>
+              <w:t>PolicyStatus</w:t>
+            </w:r>
+            <w:proofErr w:type="spellEnd"/>
+            <w:r>
+              <w:rPr>
+                <w:lang w:val="en-GB"/>
+              </w:rPr>
+              <w:t xml:space="preserve">, </w:t>
+            </w:r>
+            <w:proofErr w:type="spellStart"/>
+            <w:r>
+              <w:rPr>
+                <w:lang w:val="en-GB"/>
+              </w:rPr>
+              <w:t>PlanType</w:t>
+            </w:r>
+            <w:proofErr w:type="spellEnd"/>
+            <w:r>
+              <w:rPr>
+                <w:lang w:val="en-GB"/>
+              </w:rPr>
+              <w:t xml:space="preserve">, </w:t>
+            </w:r>
+            <w:proofErr w:type="spellStart"/>
+            <w:r>
+              <w:rPr>
+                <w:lang w:val="en-GB"/>
+              </w:rPr>
+              <w:t>ReviewDueDate</w:t>
+            </w:r>
+            <w:proofErr w:type="spellEnd"/>
+          </w:p>
+        </w:tc>
+      </w:tr>
+      <w:tr>
+        <w:tc>
+          <w:tcPr>
+            <w:tcW w:w="0" w:type="auto"/>
+          </w:tcPr>
+          <w:p>
+            <w:pPr>
+              <w:pStyle w:val="TableCell"/>
+            </w:pPr>
+            <w:r>
+              <w:rPr>
+                <w:lang w:val="en-GB"/>
+              </w:rPr>
+              <w:t>Client Earnings Report.csv</w:t>
+            </w:r>
+            <w:r>
+              <w:t xml:space="preserve"> </w:t>
+            </w:r>
+          </w:p>
+        </w:tc>
+        <w:tc>
+          <w:tcPr>
+            <w:tcW w:w="0" w:type="auto"/>
+            <w:vAlign w:val="center"/>
+          </w:tcPr>
+          <w:p>
+            <w:pPr>
+              <w:pStyle w:val="TableCell"/>
+              <w:ind w:firstLine="0"/>
+            </w:pPr>
+            <w:r>
+              <w:rPr>
+                <w:lang w:val="en-GB"/>
+              </w:rPr>
+              <w:t>Financial income report derived from IO, providing gross and net income breakdowns, affordability scores, salary, and earnings metadata.</w:t>
+            </w:r>
+          </w:p>
+        </w:tc>
+        <w:tc>
+          <w:tcPr>
+            <w:tcW w:w="0" w:type="auto"/>
+          </w:tcPr>
+          <w:p>
+            <w:pPr>
+              <w:pStyle w:val="TableCell"/>
+              <w:ind w:firstLine="0"/>
+            </w:pPr>
+            <w:r>
+              <w:t>2,450</w:t>
+            </w:r>
+          </w:p>
+        </w:tc>
+        <w:tc>
+          <w:tcPr>
+            <w:tcW w:w="0" w:type="auto"/>
+          </w:tcPr>
+          <w:p>
+            <w:pPr>
+              <w:pStyle w:val="TableCell"/>
+              <w:ind w:firstLine="0"/>
+            </w:pPr>
+            <w:r>
+              <w:t>35</w:t>
+            </w:r>
+          </w:p>
+        </w:tc>
+        <w:tc>
+          <w:tcPr>
+            <w:tcW w:w="0" w:type="auto"/>
+          </w:tcPr>
+          <w:p>
+            <w:pPr>
+              <w:pStyle w:val="TableCell"/>
+              <w:ind w:firstLine="0"/>
+              <w:jc w:val="left"/>
+            </w:pPr>
+            <w:r>
+              <w:rPr>
+                <w:lang w:val="en-GB"/>
+              </w:rPr>
+              <w:t>Salary, Annual Earnings, Disposable Income, Smoker</w:t>
+            </w:r>
+          </w:p>
+        </w:tc>
+      </w:tr>
+      <w:tr>
+        <w:tc>
+          <w:tcPr>
+            <w:tcW w:w="0" w:type="auto"/>
+          </w:tcPr>
+          <w:p>
+            <w:pPr>
+              <w:pStyle w:val="TableCell"/>
+            </w:pPr>
+            <w:r>
+              <w:rPr>
+                <w:lang w:val="en-GB"/>
+              </w:rPr>
+              <w:t>VulnerableClientsReport.csv</w:t>
+            </w:r>
+          </w:p>
+        </w:tc>
+        <w:tc>
+          <w:tcPr>
+            <w:tcW w:w="0" w:type="auto"/>
+          </w:tcPr>
+          <w:p>
+            <w:pPr>
+              <w:pStyle w:val="TableCell"/>
+              <w:ind w:firstLine="0"/>
+            </w:pPr>
+            <w:r>
+              <w:rPr>
+                <w:lang w:val="en-GB"/>
+              </w:rPr>
+              <w:t>CRM-level vulnerability flagging report, capturing both structured and free-text assessments related to client support needs.</w:t>
+            </w:r>
+          </w:p>
+        </w:tc>
+        <w:tc>
+          <w:tcPr>
+            <w:tcW w:w="0" w:type="auto"/>
+          </w:tcPr>
+          <w:p>
+            <w:pPr>
+              <w:pStyle w:val="TableCell"/>
+              <w:ind w:firstLine="0"/>
+            </w:pPr>
+            <w:r>
+              <w:t>6,248</w:t>
+            </w:r>
+          </w:p>
+        </w:tc>
+        <w:tc>
+          <w:tcPr>
+            <w:tcW w:w="0" w:type="auto"/>
+          </w:tcPr>
+          <w:p>
+            <w:pPr>
+              <w:pStyle w:val="TableCell"/>
+              <w:ind w:firstLine="0"/>
+            </w:pPr>
+            <w:r>
+              <w:t>26</w:t>
+            </w:r>
+          </w:p>
+        </w:tc>
+        <w:tc>
+          <w:tcPr>
+            <w:tcW w:w="0" w:type="auto"/>
+          </w:tcPr>
+          <w:p>
+            <w:pPr>
+              <w:pStyle w:val="TableCell"/>
+              <w:ind w:firstLine="0"/>
+              <w:jc w:val="left"/>
+            </w:pPr>
+            <w:proofErr w:type="spellStart"/>
+            <w:r>
+              <w:rPr>
+                <w:lang w:val="en-GB"/>
+              </w:rPr>
+              <w:t>VulnerabilityType</w:t>
+            </w:r>
+            <w:proofErr w:type="spellEnd"/>
+            <w:r>
+              <w:rPr>
+                <w:lang w:val="en-GB"/>
+              </w:rPr>
+              <w:t xml:space="preserve">, </w:t>
+            </w:r>
+            <w:proofErr w:type="spellStart"/>
+            <w:r>
+              <w:rPr>
+                <w:lang w:val="en-GB"/>
+              </w:rPr>
+              <w:t>DateAssessed</w:t>
+            </w:r>
+            <w:proofErr w:type="spellEnd"/>
+          </w:p>
+        </w:tc>
+      </w:tr>
+      <w:tr>
+        <w:tc>
+          <w:tcPr>
+            <w:tcW w:w="0" w:type="auto"/>
+          </w:tcPr>
+          <w:p>
+            <w:pPr>
+              <w:pStyle w:val="TableCell"/>
+            </w:pPr>
+            <w:r>
+              <w:rPr>
+                <w:lang w:val="en-GB"/>
+              </w:rPr>
+              <w:t>Client Types.csv</w:t>
+            </w:r>
+          </w:p>
+        </w:tc>
+        <w:tc>
+          <w:tcPr>
+            <w:tcW w:w="0" w:type="auto"/>
+          </w:tcPr>
+          <w:p>
+            <w:pPr>
+              <w:pStyle w:val="TableCell"/>
+              <w:ind w:firstLine="0"/>
+            </w:pPr>
+            <w:r>
+              <w:rPr>
+                <w:lang w:val="en-GB"/>
+              </w:rPr>
+              <w:t>Categorical segmentation of clients by entity type, gender, employment status, nationality, and trust identifiers.</w:t>
+            </w:r>
+          </w:p>
+        </w:tc>
+        <w:tc>
+          <w:tcPr>
+            <w:tcW w:w="0" w:type="auto"/>
+          </w:tcPr>
+          <w:p>
+            <w:pPr>
+              <w:pStyle w:val="TableCell"/>
+              <w:ind w:firstLine="0"/>
+            </w:pPr>
+            <w:r>
+              <w:t>34,152</w:t>
+            </w:r>
+          </w:p>
+        </w:tc>
+        <w:tc>
+          <w:tcPr>
+            <w:tcW w:w="0" w:type="auto"/>
+          </w:tcPr>
+          <w:p>
+            <w:pPr>
+              <w:pStyle w:val="TableCell"/>
+              <w:ind w:firstLine="0"/>
+            </w:pPr>
+            <w:r>
+              <w:t>14</w:t>
+            </w:r>
+          </w:p>
+        </w:tc>
+        <w:tc>
+          <w:tcPr>
+            <w:tcW w:w="0" w:type="auto"/>
+          </w:tcPr>
+          <w:p>
+            <w:pPr>
+              <w:pStyle w:val="TableCell"/>
+              <w:ind w:firstLine="0"/>
+              <w:jc w:val="left"/>
+            </w:pPr>
+            <w:r>
+              <w:rPr>
+                <w:lang w:val="en-GB"/>
+              </w:rPr>
+              <w:t>Client Type, Employment Status, Marital Status</w:t>
+            </w:r>
+          </w:p>
+        </w:tc>
+      </w:tr>
+      <w:tr>
+        <w:tc>
+          <w:tcPr>
+            <w:tcW w:w="0" w:type="auto"/>
+          </w:tcPr>
+          <w:p>
+            <w:pPr>
+              <w:pStyle w:val="TableCell"/>
+            </w:pPr>
+            <w:r>
+              <w:rPr>
+                <w:lang w:val="en-GB"/>
+              </w:rPr>
+              <w:t>Attitude to Risk Report.csv</w:t>
+            </w:r>
+          </w:p>
+        </w:tc>
+        <w:tc>
+          <w:tcPr>
+            <w:tcW w:w="0" w:type="auto"/>
+          </w:tcPr>
+          <w:p>
+            <w:pPr>
+              <w:pStyle w:val="TableCell"/>
+              <w:ind w:firstLine="0"/>
+            </w:pPr>
+            <w:r>
+              <w:rPr>
+                <w:lang w:val="en-GB"/>
+              </w:rPr>
+              <w:t>Dynamic Planner export of psychometric testing outcomes for client risk profiling; includes selected and system-generated scores.</w:t>
+            </w:r>
+          </w:p>
+        </w:tc>
+        <w:tc>
+          <w:tcPr>
+            <w:tcW w:w="0" w:type="auto"/>
+          </w:tcPr>
+          <w:p>
+            <w:pPr>
+              <w:pStyle w:val="TableCell"/>
+              <w:ind w:firstLine="0"/>
+            </w:pPr>
+            <w:r>
+              <w:t>706,149</w:t>
+            </w:r>
+          </w:p>
+        </w:tc>
+        <w:tc>
+          <w:tcPr>
+            <w:tcW w:w="0" w:type="auto"/>
+          </w:tcPr>
+          <w:p>
+            <w:pPr>
+              <w:pStyle w:val="TableCell"/>
+              <w:ind w:firstLine="0"/>
+            </w:pPr>
+            <w:r>
+              <w:t>14</w:t>
+            </w:r>
+          </w:p>
+        </w:tc>
+        <w:tc>
+          <w:tcPr>
+            <w:tcW w:w="0" w:type="auto"/>
+          </w:tcPr>
+          <w:p>
+            <w:pPr>
+              <w:pStyle w:val="TableCell"/>
+              <w:ind w:firstLine="0"/>
+              <w:jc w:val="left"/>
+            </w:pPr>
+            <w:r>
+              <w:rPr>
+                <w:lang w:val="en-GB"/>
+              </w:rPr>
+              <w:t>Risk Profile, Generated Risk Profile Number, Risk Notes</w:t>
+            </w:r>
+          </w:p>
+        </w:tc>
+      </w:tr>
+      <w:bookmarkEnd w:id="0"/>
+    </w:tbl>
+    <w:p>
+      <w:pPr>
+        <w:pStyle w:val="ParaContinue"/>
+        <w:rPr>
+          <w:rFonts w:eastAsia="Cambria"/>
+          <w:lang w:val="en-GB"/>
+        </w:rPr>
+      </w:pPr>
+    </w:p>
+    <w:p>
+      <w:pPr>
+        <w:pStyle w:val="ParaContinue"/>
+        <w:rPr>
+          <w:rFonts w:eastAsia="Cambria"/>
+          <w:lang w:val="en-GB"/>
+        </w:rPr>
+      </w:pPr>
+      <w:r>
+        <w:rPr>
+          <w:rFonts w:eastAsia="Cambria"/>
+          <w:lang w:val="en-GB"/>
+        </w:rPr>
+        <w:t xml:space="preserve">The original exports from </w:t>
+      </w:r>
+      <w:r>
+        <w:rPr>
+          <w:rFonts w:eastAsia="Cambria"/>
+          <w:lang w:val="en-GB"/>
+        </w:rPr>
+        <w:t xml:space="preserve">IO and </w:t>
+      </w:r>
+      <w:proofErr w:type="spellStart"/>
+      <w:r>
+        <w:rPr>
+          <w:rFonts w:eastAsia="Cambria"/>
+          <w:lang w:val="en-GB"/>
+        </w:rPr>
+        <w:t>DyP</w:t>
+      </w:r>
+      <w:proofErr w:type="spellEnd"/>
+      <w:r>
+        <w:rPr>
+          <w:rFonts w:eastAsia="Cambria"/>
+          <w:lang w:val="en-GB"/>
+        </w:rPr>
+        <w:t xml:space="preserve"> were not immediately suitable for analysis due to</w:t>
+      </w:r>
+      <w:r>
+        <w:rPr>
+          <w:rFonts w:eastAsia="Cambria"/>
+          <w:lang w:val="en-GB"/>
+        </w:rPr>
+        <w:t xml:space="preserve"> h</w:t>
+      </w:r>
+      <w:r>
+        <w:rPr>
+          <w:rFonts w:eastAsia="Cambria"/>
+          <w:lang w:val="en-GB"/>
+        </w:rPr>
+        <w:t>igh volumes of missing or unstructured data</w:t>
+      </w:r>
+      <w:r>
+        <w:rPr>
+          <w:rFonts w:eastAsia="Cambria"/>
+          <w:lang w:val="en-GB"/>
+        </w:rPr>
+        <w:t>, r</w:t>
+      </w:r>
+      <w:r>
+        <w:rPr>
+          <w:rFonts w:eastAsia="Cambria"/>
+          <w:lang w:val="en-GB"/>
+        </w:rPr>
+        <w:t xml:space="preserve">edundant or duplicated columns, including both semantic overlaps (e.g. </w:t>
+      </w:r>
+      <w:proofErr w:type="spellStart"/>
+      <w:r>
+        <w:rPr>
+          <w:rFonts w:eastAsia="Cambria"/>
+          <w:lang w:val="en-GB"/>
+        </w:rPr>
+        <w:t>ClientRef</w:t>
+      </w:r>
+      <w:proofErr w:type="spellEnd"/>
+      <w:r>
+        <w:rPr>
+          <w:rFonts w:eastAsia="Cambria"/>
+          <w:lang w:val="en-GB"/>
+        </w:rPr>
+        <w:t xml:space="preserve"> and </w:t>
+      </w:r>
+      <w:proofErr w:type="spellStart"/>
+      <w:r>
+        <w:rPr>
+          <w:rFonts w:eastAsia="Cambria"/>
+          <w:lang w:val="en-GB"/>
+        </w:rPr>
+        <w:t>ClientMigrationRef</w:t>
+      </w:r>
+      <w:proofErr w:type="spellEnd"/>
+      <w:r>
+        <w:rPr>
+          <w:rFonts w:eastAsia="Cambria"/>
+          <w:lang w:val="en-GB"/>
+        </w:rPr>
+        <w:t>) and format variations (e.g. duplicated client IDs)</w:t>
+      </w:r>
+      <w:r>
+        <w:rPr>
+          <w:rFonts w:eastAsia="Cambria"/>
+          <w:lang w:val="en-GB"/>
+        </w:rPr>
+        <w:t>, i</w:t>
+      </w:r>
+      <w:r>
+        <w:rPr>
+          <w:rFonts w:eastAsia="Cambria"/>
+          <w:lang w:val="en-GB"/>
+        </w:rPr>
+        <w:t>nclusion of personally identifiable information (PII) across multiple columns (e.g. names, NI numbers, email addresses)</w:t>
+      </w:r>
+      <w:r>
+        <w:rPr>
+          <w:rFonts w:eastAsia="Cambria"/>
+          <w:lang w:val="en-GB"/>
+        </w:rPr>
+        <w:t xml:space="preserve"> </w:t>
+      </w:r>
+      <w:r>
+        <w:rPr>
+          <w:rFonts w:eastAsia="Cambria"/>
+          <w:lang w:val="en-GB"/>
+        </w:rPr>
+        <w:t>requir</w:t>
+      </w:r>
+      <w:r>
+        <w:rPr>
+          <w:rFonts w:eastAsia="Cambria"/>
+          <w:lang w:val="en-GB"/>
+        </w:rPr>
+        <w:t xml:space="preserve">ing </w:t>
+      </w:r>
+      <w:r>
+        <w:rPr>
+          <w:rFonts w:eastAsia="Cambria"/>
+          <w:lang w:val="en-GB"/>
+        </w:rPr>
+        <w:t>systematic removal or anonymisation</w:t>
+      </w:r>
+      <w:r>
+        <w:rPr>
+          <w:rFonts w:eastAsia="Cambria"/>
+          <w:lang w:val="en-GB"/>
+        </w:rPr>
+        <w:t xml:space="preserve">, and </w:t>
+      </w:r>
+      <w:r>
+        <w:rPr>
+          <w:rFonts w:eastAsia="Cambria"/>
+          <w:lang w:val="en-GB"/>
+        </w:rPr>
+        <w:t>structur</w:t>
+      </w:r>
+      <w:r>
+        <w:rPr>
+          <w:rFonts w:eastAsia="Cambria"/>
+          <w:lang w:val="en-GB"/>
+        </w:rPr>
+        <w:t xml:space="preserve">al </w:t>
+      </w:r>
+      <w:r>
+        <w:rPr>
+          <w:rFonts w:eastAsia="Cambria"/>
+          <w:lang w:val="en-GB"/>
+        </w:rPr>
+        <w:t>inconsistencies</w:t>
+      </w:r>
+      <w:r>
+        <w:rPr>
+          <w:rFonts w:eastAsia="Cambria"/>
+          <w:lang w:val="en-GB"/>
+        </w:rPr>
+        <w:t xml:space="preserve"> (e.g. </w:t>
+      </w:r>
+      <w:r>
+        <w:rPr>
+          <w:rFonts w:eastAsia="Cambria"/>
+          <w:lang w:val="en-GB"/>
+        </w:rPr>
+        <w:t>client-level data nested in plan-level rows, or clients appearing multiple times across datasets with conflicting data entries</w:t>
+      </w:r>
+      <w:r>
+        <w:rPr>
+          <w:rFonts w:eastAsia="Cambria"/>
+          <w:lang w:val="en-GB"/>
+        </w:rPr>
+        <w:t>)</w:t>
+      </w:r>
+      <w:r>
+        <w:rPr>
+          <w:rFonts w:eastAsia="Cambria"/>
+          <w:lang w:val="en-GB"/>
+        </w:rPr>
+        <w:t>.</w:t>
+      </w:r>
+      <w:r>
+        <w:rPr>
+          <w:rFonts w:eastAsia="Cambria"/>
+          <w:lang w:val="en-GB"/>
+        </w:rPr>
+        <w:t xml:space="preserve"> </w:t>
+      </w:r>
+    </w:p>
+    <w:p>
+      <w:pPr>
+        <w:pStyle w:val="ParaContinue"/>
+        <w:rPr>
+          <w:rFonts w:eastAsia="Cambria"/>
+          <w:lang w:eastAsia="en-US"/>
+        </w:rPr>
+      </w:pPr>
+    </w:p>
+    <w:p>
+      <w:pPr>
+        <w:pStyle w:val="ParaContinue"/>
+        <w:rPr>
+          <w:lang w:eastAsia="en-US"/>
+        </w:rPr>
+      </w:pPr>
+    </w:p>
+    <w:p>
+      <w:pPr>
+        <w:pStyle w:val="ParaContinue"/>
+        <w:rPr>
+          <w:lang w:eastAsia="en-US"/>
+        </w:rPr>
+      </w:pPr>
+    </w:p>
+    <w:p>
+      <w:pPr>
+        <w:pStyle w:val="ParaContinue"/>
+        <w:rPr>
+          <w:lang w:eastAsia="en-US"/>
+        </w:rPr>
+      </w:pPr>
+    </w:p>
+    <w:p>
+      <w:pPr>
+        <w:pStyle w:val="ParaContinue"/>
+        <w:rPr>
+          <w:lang w:eastAsia="en-US"/>
+        </w:rPr>
+      </w:pPr>
+    </w:p>
+    <w:p>
+      <w:pPr>
+        <w:pStyle w:val="ParaContinue"/>
+        <w:rPr>
+          <w:lang w:eastAsia="en-US"/>
+        </w:rPr>
+      </w:pPr>
+    </w:p>
+    <w:p>
+      <w:pPr>
+        <w:pStyle w:val="ParaContinue"/>
+        <w:rPr>
+          <w:lang w:eastAsia="en-US"/>
+        </w:rPr>
+      </w:pPr>
+    </w:p>
+    <w:tbl>
+      <w:tblPr>
+        <w:tblStyle w:val="TableGrid"/>
+        <w:tblW w:w="0" w:type="auto"/>
+        <w:tblBorders>
+          <w:top w:val="none" w:sz="0" w:space="0" w:color="auto"/>
+          <w:left w:val="none" w:sz="0" w:space="0" w:color="auto"/>
+          <w:bottom w:val="none" w:sz="0" w:space="0" w:color="auto"/>
+          <w:right w:val="none" w:sz="0" w:space="0" w:color="auto"/>
+          <w:insideH w:val="none" w:sz="0" w:space="0" w:color="auto"/>
+          <w:insideV w:val="none" w:sz="0" w:space="0" w:color="auto"/>
+        </w:tblBorders>
+        <w:tblCellMar>
+          <w:left w:w="0" w:type="dxa"/>
+        </w:tblCellMar>
+        <w:tblLook w:val="04A0" w:firstRow="1" w:lastRow="0" w:firstColumn="1" w:lastColumn="0" w:noHBand="0" w:noVBand="1"/>
+      </w:tblPr>
+      <w:tblGrid>
+        <w:gridCol w:w="1837"/>
+        <w:gridCol w:w="900"/>
+        <w:gridCol w:w="548"/>
+        <w:gridCol w:w="411"/>
+        <w:gridCol w:w="4206"/>
+      </w:tblGrid>
+      <w:tr>
+        <w:trPr>
+          <w:tblHeader/>
+        </w:trPr>
+        <w:tc>
+          <w:tcPr>
+            <w:tcW w:w="0" w:type="auto"/>
+            <w:tcBorders>
+              <w:top w:val="single" w:sz="4" w:space="0" w:color="auto"/>
+              <w:bottom w:val="single" w:sz="4" w:space="0" w:color="auto"/>
+            </w:tcBorders>
+          </w:tcPr>
+          <w:p>
+            <w:pPr>
+              <w:pStyle w:val="TableCell"/>
+              <w:rPr>
+                <w:b/>
+                <w:bCs/>
+              </w:rPr>
+            </w:pPr>
+            <w:r>
+              <w:rPr>
+                <w:b/>
+                <w:bCs/>
+              </w:rPr>
+              <w:t>File Name</w:t>
+            </w:r>
+          </w:p>
+        </w:tc>
+        <w:tc>
+          <w:tcPr>
+            <w:tcW w:w="0" w:type="auto"/>
+            <w:tcBorders>
+              <w:top w:val="single" w:sz="4" w:space="0" w:color="auto"/>
+              <w:bottom w:val="single" w:sz="4" w:space="0" w:color="auto"/>
+            </w:tcBorders>
+          </w:tcPr>
+          <w:p>
+            <w:pPr>
+              <w:pStyle w:val="TableCell"/>
+              <w:ind w:firstLine="0"/>
+              <w:rPr>
+                <w:b/>
+                <w:bCs/>
+              </w:rPr>
+            </w:pPr>
+            <w:r>
+              <w:rPr>
+                <w:b/>
+                <w:bCs/>
+              </w:rPr>
+              <w:t>Description</w:t>
+            </w:r>
+          </w:p>
+        </w:tc>
+        <w:tc>
+          <w:tcPr>
+            <w:tcW w:w="0" w:type="auto"/>
+            <w:tcBorders>
+              <w:top w:val="single" w:sz="4" w:space="0" w:color="auto"/>
+              <w:bottom w:val="single" w:sz="4" w:space="0" w:color="auto"/>
+            </w:tcBorders>
+          </w:tcPr>
+          <w:p>
+            <w:pPr>
+              <w:pStyle w:val="TableCell"/>
+              <w:ind w:firstLine="0"/>
+              <w:rPr>
+                <w:b/>
+                <w:bCs/>
+              </w:rPr>
+            </w:pPr>
+            <w:r>
+              <w:rPr>
+                <w:b/>
+                <w:bCs/>
+              </w:rPr>
+              <w:t>Rows</w:t>
+            </w:r>
+          </w:p>
+        </w:tc>
+        <w:tc>
+          <w:tcPr>
+            <w:tcW w:w="0" w:type="auto"/>
+            <w:tcBorders>
+              <w:top w:val="single" w:sz="4" w:space="0" w:color="auto"/>
+              <w:bottom w:val="single" w:sz="4" w:space="0" w:color="auto"/>
+            </w:tcBorders>
+          </w:tcPr>
+          <w:p>
+            <w:pPr>
+              <w:pStyle w:val="TableCell"/>
+              <w:ind w:firstLine="0"/>
+              <w:rPr>
+                <w:b/>
+                <w:bCs/>
+              </w:rPr>
+            </w:pPr>
+            <w:r>
+              <w:rPr>
+                <w:b/>
+                <w:bCs/>
+              </w:rPr>
+              <w:t>Cols</w:t>
+            </w:r>
+          </w:p>
+        </w:tc>
+        <w:tc>
+          <w:tcPr>
+            <w:tcW w:w="0" w:type="auto"/>
+            <w:tcBorders>
+              <w:top w:val="single" w:sz="4" w:space="0" w:color="auto"/>
+              <w:bottom w:val="single" w:sz="4" w:space="0" w:color="auto"/>
+            </w:tcBorders>
+          </w:tcPr>
+          <w:p>
+            <w:pPr>
+              <w:pStyle w:val="TableCell"/>
+              <w:ind w:firstLine="0"/>
+              <w:rPr>
+                <w:b/>
+                <w:bCs/>
+              </w:rPr>
+            </w:pPr>
+            <w:r>
+              <w:rPr>
+                <w:b/>
+                <w:bCs/>
+              </w:rPr>
+              <w:t>Example Fields</w:t>
+            </w:r>
+          </w:p>
+        </w:tc>
+      </w:tr>
+      <w:tr>
+        <w:tc>
+          <w:tcPr>
+            <w:tcW w:w="0" w:type="auto"/>
+            <w:tcBorders>
+              <w:top w:val="single" w:sz="4" w:space="0" w:color="auto"/>
+            </w:tcBorders>
+          </w:tcPr>
+          <w:p>
+            <w:pPr>
+              <w:pStyle w:val="TableCell"/>
+            </w:pPr>
+            <w:r>
+              <w:t>plansRevised</w:t>
+            </w:r>
+            <w:r>
+              <w:t>.</w:t>
+            </w:r>
+            <w:r>
+              <w:t>xlsx</w:t>
+            </w:r>
+            <w:r>
+              <w:t xml:space="preserve"> </w:t>
+            </w:r>
+          </w:p>
+        </w:tc>
+        <w:tc>
+          <w:tcPr>
+            <w:tcW w:w="0" w:type="auto"/>
+            <w:tcBorders>
+              <w:top w:val="single" w:sz="4" w:space="0" w:color="auto"/>
+            </w:tcBorders>
+          </w:tcPr>
+          <w:p>
+            <w:pPr>
+              <w:pStyle w:val="TableCell"/>
+              <w:ind w:firstLine="0"/>
+            </w:pPr>
+            <w:r>
+              <w:rPr>
+                <w:lang w:val="en-GB"/>
+              </w:rPr>
+              <w:t>As above</w:t>
+            </w:r>
+          </w:p>
+        </w:tc>
+        <w:tc>
+          <w:tcPr>
+            <w:tcW w:w="0" w:type="auto"/>
+            <w:tcBorders>
+              <w:top w:val="single" w:sz="4" w:space="0" w:color="auto"/>
+            </w:tcBorders>
+          </w:tcPr>
+          <w:p>
+            <w:pPr>
+              <w:pStyle w:val="TableCell"/>
+              <w:ind w:firstLine="0"/>
+            </w:pPr>
+            <w:r>
+              <w:t>60,390</w:t>
+            </w:r>
+          </w:p>
+        </w:tc>
+        <w:tc>
+          <w:tcPr>
+            <w:tcW w:w="0" w:type="auto"/>
+            <w:tcBorders>
+              <w:top w:val="single" w:sz="4" w:space="0" w:color="auto"/>
+            </w:tcBorders>
+          </w:tcPr>
+          <w:p>
+            <w:pPr>
+              <w:pStyle w:val="TableCell"/>
+              <w:ind w:firstLine="0"/>
+            </w:pPr>
+            <w:r>
+              <w:t>21</w:t>
+            </w:r>
+          </w:p>
+        </w:tc>
+        <w:tc>
+          <w:tcPr>
+            <w:tcW w:w="0" w:type="auto"/>
+            <w:tcBorders>
+              <w:top w:val="single" w:sz="4" w:space="0" w:color="auto"/>
+            </w:tcBorders>
+          </w:tcPr>
+          <w:p>
+            <w:pPr>
+              <w:pStyle w:val="TableCell"/>
+              <w:ind w:firstLine="0"/>
+              <w:jc w:val="left"/>
+            </w:pPr>
+            <w:proofErr w:type="spellStart"/>
+            <w:r>
+              <w:t>AdviserType</w:t>
+            </w:r>
+            <w:proofErr w:type="spellEnd"/>
+            <w:r>
+              <w:t xml:space="preserve">, DOB, Nationality, </w:t>
+            </w:r>
+            <w:proofErr w:type="spellStart"/>
+            <w:r>
+              <w:t>ClientRef</w:t>
+            </w:r>
+            <w:proofErr w:type="spellEnd"/>
+            <w:r>
+              <w:t xml:space="preserve">, </w:t>
+            </w:r>
+            <w:proofErr w:type="spellStart"/>
+            <w:r>
+              <w:t>ClientMigrationRef</w:t>
+            </w:r>
+            <w:proofErr w:type="spellEnd"/>
+          </w:p>
+        </w:tc>
+      </w:tr>
+      <w:tr>
+        <w:tc>
+          <w:tcPr>
+            <w:tcW w:w="0" w:type="auto"/>
+          </w:tcPr>
+          <w:p>
+            <w:pPr>
+              <w:pStyle w:val="TableCell"/>
+            </w:pPr>
+            <w:r>
+              <w:rPr>
+                <w:lang w:val="en-GB"/>
+              </w:rPr>
+              <w:t>earningsRevised.xlsx</w:t>
+            </w:r>
+          </w:p>
+        </w:tc>
+        <w:tc>
+          <w:tcPr>
+            <w:tcW w:w="0" w:type="auto"/>
+            <w:vAlign w:val="center"/>
+          </w:tcPr>
+          <w:p>
+            <w:pPr>
+              <w:pStyle w:val="TableCell"/>
+              <w:ind w:firstLine="0"/>
+            </w:pPr>
+            <w:r>
+              <w:rPr>
+                <w:lang w:val="en-GB"/>
+              </w:rPr>
+              <w:t>As above</w:t>
+            </w:r>
+          </w:p>
+        </w:tc>
+        <w:tc>
+          <w:tcPr>
+            <w:tcW w:w="0" w:type="auto"/>
+          </w:tcPr>
+          <w:p>
+            <w:pPr>
+              <w:pStyle w:val="TableCell"/>
+              <w:ind w:firstLine="0"/>
+            </w:pPr>
+            <w:r>
+              <w:t>2,450</w:t>
+            </w:r>
+          </w:p>
+        </w:tc>
+        <w:tc>
+          <w:tcPr>
+            <w:tcW w:w="0" w:type="auto"/>
+          </w:tcPr>
+          <w:p>
+            <w:pPr>
+              <w:pStyle w:val="TableCell"/>
+              <w:ind w:firstLine="0"/>
+            </w:pPr>
+            <w:r>
+              <w:t>22</w:t>
+            </w:r>
+          </w:p>
+        </w:tc>
+        <w:tc>
+          <w:tcPr>
+            <w:tcW w:w="0" w:type="auto"/>
+          </w:tcPr>
+          <w:p>
+            <w:pPr>
+              <w:pStyle w:val="TableCell"/>
+              <w:ind w:firstLine="0"/>
+              <w:jc w:val="left"/>
+            </w:pPr>
+            <w:r>
+              <w:t>Marital Status, Employment Status, Occupation</w:t>
+            </w:r>
+          </w:p>
+        </w:tc>
+      </w:tr>
+      <w:tr>
+        <w:tc>
+          <w:tcPr>
+            <w:tcW w:w="0" w:type="auto"/>
+          </w:tcPr>
+          <w:p>
+            <w:pPr>
+              <w:pStyle w:val="TableCell"/>
+            </w:pPr>
+            <w:r>
+              <w:rPr>
+                <w:lang w:val="en-GB"/>
+              </w:rPr>
+              <w:t>vulnRevised.xlsx</w:t>
+            </w:r>
+          </w:p>
+        </w:tc>
+        <w:tc>
+          <w:tcPr>
+            <w:tcW w:w="0" w:type="auto"/>
+          </w:tcPr>
+          <w:p>
+            <w:pPr>
+              <w:pStyle w:val="TableCell"/>
+              <w:ind w:firstLine="0"/>
+            </w:pPr>
+            <w:r>
+              <w:rPr>
+                <w:lang w:val="en-GB"/>
+              </w:rPr>
+              <w:t>As above</w:t>
+            </w:r>
+          </w:p>
+        </w:tc>
+        <w:tc>
+          <w:tcPr>
+            <w:tcW w:w="0" w:type="auto"/>
+          </w:tcPr>
+          <w:p>
+            <w:pPr>
+              <w:pStyle w:val="TableCell"/>
+              <w:ind w:firstLine="0"/>
+            </w:pPr>
+            <w:r>
+              <w:t>6,248</w:t>
+            </w:r>
+          </w:p>
+        </w:tc>
+        <w:tc>
+          <w:tcPr>
+            <w:tcW w:w="0" w:type="auto"/>
+          </w:tcPr>
+          <w:p>
+            <w:pPr>
+              <w:pStyle w:val="TableCell"/>
+              <w:ind w:firstLine="0"/>
+            </w:pPr>
+            <w:r>
+              <w:t>14</w:t>
+            </w:r>
+          </w:p>
+        </w:tc>
+        <w:tc>
+          <w:tcPr>
+            <w:tcW w:w="0" w:type="auto"/>
+          </w:tcPr>
+          <w:p>
+            <w:pPr>
+              <w:pStyle w:val="TableCell"/>
+              <w:ind w:firstLine="0"/>
+              <w:jc w:val="left"/>
+            </w:pPr>
+            <w:proofErr w:type="spellStart"/>
+            <w:r>
+              <w:t>Flag_FinancialStruggle</w:t>
+            </w:r>
+            <w:proofErr w:type="spellEnd"/>
+            <w:r>
+              <w:t xml:space="preserve">, </w:t>
+            </w:r>
+            <w:proofErr w:type="spellStart"/>
+            <w:r>
+              <w:t>Flag_MentalHealth</w:t>
+            </w:r>
+            <w:proofErr w:type="spellEnd"/>
+          </w:p>
+        </w:tc>
+      </w:tr>
+      <w:tr>
+        <w:tc>
+          <w:tcPr>
+            <w:tcW w:w="0" w:type="auto"/>
+          </w:tcPr>
+          <w:p>
+            <w:pPr>
+              <w:pStyle w:val="TableCell"/>
+            </w:pPr>
+            <w:r>
+              <w:rPr>
+                <w:lang w:val="en-GB"/>
+              </w:rPr>
+              <w:t>typesRevised.xlsx</w:t>
+            </w:r>
+          </w:p>
+        </w:tc>
+        <w:tc>
+          <w:tcPr>
+            <w:tcW w:w="0" w:type="auto"/>
+          </w:tcPr>
+          <w:p>
+            <w:pPr>
+              <w:pStyle w:val="TableCell"/>
+              <w:ind w:firstLine="0"/>
+            </w:pPr>
+            <w:r>
+              <w:rPr>
+                <w:lang w:val="en-GB"/>
+              </w:rPr>
+              <w:t>As above</w:t>
+            </w:r>
+          </w:p>
+        </w:tc>
+        <w:tc>
+          <w:tcPr>
+            <w:tcW w:w="0" w:type="auto"/>
+          </w:tcPr>
+          <w:p>
+            <w:pPr>
+              <w:pStyle w:val="TableCell"/>
+              <w:ind w:firstLine="0"/>
+            </w:pPr>
+            <w:r>
+              <w:t>32,175</w:t>
+            </w:r>
+          </w:p>
+        </w:tc>
+        <w:tc>
+          <w:tcPr>
+            <w:tcW w:w="0" w:type="auto"/>
+          </w:tcPr>
+          <w:p>
+            <w:pPr>
+              <w:pStyle w:val="TableCell"/>
+              <w:ind w:firstLine="0"/>
+            </w:pPr>
+            <w:r>
+              <w:t>5</w:t>
+            </w:r>
+          </w:p>
+        </w:tc>
+        <w:tc>
+          <w:tcPr>
+            <w:tcW w:w="0" w:type="auto"/>
+          </w:tcPr>
+          <w:p>
+            <w:pPr>
+              <w:pStyle w:val="TableCell"/>
+              <w:ind w:firstLine="0"/>
+              <w:jc w:val="left"/>
+            </w:pPr>
+            <w:r>
+              <w:rPr>
+                <w:lang w:val="en-GB"/>
+              </w:rPr>
+              <w:t>Client Type, Employment Status, Marital Status</w:t>
+            </w:r>
+          </w:p>
+        </w:tc>
+      </w:tr>
+      <w:tr>
+        <w:tc>
+          <w:tcPr>
+            <w:tcW w:w="0" w:type="auto"/>
+          </w:tcPr>
+          <w:p>
+            <w:pPr>
+              <w:pStyle w:val="TableCell"/>
+            </w:pPr>
+            <w:r>
+              <w:t>revisedRiskScores.xlsx</w:t>
+            </w:r>
+          </w:p>
+        </w:tc>
+        <w:tc>
+          <w:tcPr>
+            <w:tcW w:w="0" w:type="auto"/>
+          </w:tcPr>
+          <w:p>
+            <w:pPr>
+              <w:pStyle w:val="TableCell"/>
+              <w:ind w:firstLine="0"/>
+            </w:pPr>
+            <w:r>
+              <w:rPr>
+                <w:lang w:val="en-GB"/>
+              </w:rPr>
+              <w:t>As above</w:t>
+            </w:r>
+          </w:p>
+        </w:tc>
+        <w:tc>
+          <w:tcPr>
+            <w:tcW w:w="0" w:type="auto"/>
+          </w:tcPr>
+          <w:p>
+            <w:pPr>
+              <w:pStyle w:val="TableCell"/>
+              <w:ind w:firstLine="0"/>
+            </w:pPr>
+            <w:r>
+              <w:t>10,875</w:t>
+            </w:r>
+          </w:p>
+        </w:tc>
+        <w:tc>
+          <w:tcPr>
+            <w:tcW w:w="0" w:type="auto"/>
+          </w:tcPr>
+          <w:p>
+            <w:pPr>
+              <w:pStyle w:val="TableCell"/>
+              <w:ind w:firstLine="0"/>
+            </w:pPr>
+            <w:r>
+              <w:t>3</w:t>
+            </w:r>
+          </w:p>
+        </w:tc>
+        <w:tc>
+          <w:tcPr>
+            <w:tcW w:w="0" w:type="auto"/>
+          </w:tcPr>
+          <w:p>
+            <w:pPr>
+              <w:pStyle w:val="TableCell"/>
+              <w:ind w:firstLine="0"/>
+              <w:jc w:val="left"/>
+            </w:pPr>
+            <w:proofErr w:type="spellStart"/>
+            <w:r>
+              <w:t>Client.Id</w:t>
+            </w:r>
+            <w:proofErr w:type="spellEnd"/>
+            <w:r>
+              <w:t xml:space="preserve">, Has Risk Score, </w:t>
+            </w:r>
+            <w:proofErr w:type="spellStart"/>
+            <w:r>
+              <w:t>FinalATR</w:t>
+            </w:r>
+            <w:proofErr w:type="spellEnd"/>
+          </w:p>
+        </w:tc>
+      </w:tr>
+    </w:tbl>
+    <w:p>
+      <w:pPr>
+        <w:pStyle w:val="ParaContinue"/>
+        <w:rPr>
+          <w:lang w:eastAsia="en-US"/>
+        </w:rPr>
+      </w:pPr>
+    </w:p>
+    <w:p>
+      <w:pPr>
+        <w:pStyle w:val="ParaContinue"/>
+        <w:rPr>
+          <w:lang w:eastAsia="en-US"/>
+        </w:rPr>
+      </w:pPr>
+    </w:p>
+    <w:p>
+      <w:pPr>
+        <w:pStyle w:val="ParaContinue"/>
+        <w:rPr>
+          <w:lang w:eastAsia="en-US"/>
+        </w:rPr>
+      </w:pPr>
+    </w:p>
+    <w:p>
+      <w:pPr>
+        <w:pStyle w:val="ParaContinue"/>
+      </w:pPr>
+    </w:p>
+    <w:p>
+      <w:pPr>
+        <w:pStyle w:val="ParaContinue"/>
+      </w:pPr>
+    </w:p>
+    <w:p>
+      <w:pPr>
+        <w:pStyle w:val="ParaContinue"/>
+        <w:rPr>
+          <w:lang w:val="en-GB"/>
+        </w:rPr>
+      </w:pPr>
+    </w:p>
+    <w:p>
+      <w:pPr>
+        <w:pStyle w:val="Para"/>
+        <w:rPr>
+          <w:b/>
+          <w:bCs/>
+          <w:lang w:val="en-GB"/>
+        </w:rPr>
+      </w:pPr>
+      <w:r>
+        <w:rPr>
+          <w:b/>
+          <w:bCs/>
+          <w:lang w:val="en-GB"/>
+        </w:rPr>
+        <w:t xml:space="preserve">ADDITIONS </w:t>
+      </w:r>
+    </w:p>
+    <w:p>
+      <w:pPr>
+        <w:pStyle w:val="Para"/>
+        <w:rPr>
+          <w:b/>
+          <w:bCs/>
+          <w:lang w:val="en-GB"/>
+        </w:rPr>
+      </w:pPr>
+      <w:r>
+        <w:rPr>
+          <w:b/>
+          <w:bCs/>
+          <w:lang w:val="en-GB"/>
+        </w:rPr>
+        <w:t>FCA Standards – Examples of Extensions</w:t>
+      </w:r>
+    </w:p>
+    <w:p>
+      <w:pPr>
+        <w:pStyle w:val="Para"/>
+        <w:rPr>
+          <w:lang w:val="en-GB"/>
+        </w:rPr>
+      </w:pPr>
+      <w:r>
+        <w:rPr>
+          <w:lang w:val="en-GB"/>
+        </w:rPr>
+        <w:t>If you ever want to deepen regulatory framing, here’s what you can cite:</w:t>
+      </w:r>
+    </w:p>
+    <w:p>
+      <w:pPr>
+        <w:pStyle w:val="Para"/>
+        <w:numPr>
+          <w:ilvl w:val="0"/>
+          <w:numId w:val="18"/>
+        </w:numPr>
+        <w:rPr>
+          <w:lang w:val="en-GB"/>
+        </w:rPr>
+      </w:pPr>
+      <w:r>
+        <w:rPr>
+          <w:b/>
+          <w:bCs/>
+          <w:lang w:val="en-GB"/>
+        </w:rPr>
+        <w:t>FCA FG21/1: Guidance on Fair Treatment of Vulnerable Customers</w:t>
+      </w:r>
+    </w:p>
+    <w:p>
+      <w:pPr>
+        <w:pStyle w:val="Para"/>
+        <w:numPr>
+          <w:ilvl w:val="1"/>
+          <w:numId w:val="18"/>
+        </w:numPr>
+        <w:rPr>
+          <w:lang w:val="en-GB"/>
+        </w:rPr>
+      </w:pPr>
+      <w:r>
+        <w:rPr>
+          <w:lang w:val="en-GB"/>
+        </w:rPr>
+        <w:t>You could mention this when explaining why vulnerability flags were preserved and engineered into the dataset.</w:t>
+      </w:r>
+    </w:p>
+    <w:p>
+      <w:pPr>
+        <w:pStyle w:val="Para"/>
+        <w:numPr>
+          <w:ilvl w:val="0"/>
+          <w:numId w:val="18"/>
+        </w:numPr>
+        <w:rPr>
+          <w:lang w:val="en-GB"/>
+        </w:rPr>
+      </w:pPr>
+      <w:r>
+        <w:rPr>
+          <w:b/>
+          <w:bCs/>
+          <w:lang w:val="en-GB"/>
+        </w:rPr>
+        <w:t>MiFID II / PROD 3 / COBS 9 Requirements</w:t>
+      </w:r>
+      <w:r>
+        <w:rPr>
+          <w:lang w:val="en-GB"/>
+        </w:rPr>
+        <w:t>:</w:t>
+      </w:r>
+    </w:p>
+    <w:p>
+      <w:pPr>
+        <w:pStyle w:val="Para"/>
+        <w:numPr>
+          <w:ilvl w:val="1"/>
+          <w:numId w:val="18"/>
+        </w:numPr>
+        <w:rPr>
+          <w:lang w:val="en-GB"/>
+        </w:rPr>
+      </w:pPr>
+      <w:r>
+        <w:rPr>
+          <w:lang w:val="en-GB"/>
+        </w:rPr>
+        <w:t xml:space="preserve">These require firms to demonstrate </w:t>
+      </w:r>
+      <w:r>
+        <w:rPr>
+          <w:i/>
+          <w:iCs/>
+          <w:lang w:val="en-GB"/>
+        </w:rPr>
+        <w:t>suitability</w:t>
+      </w:r>
+      <w:r>
+        <w:rPr>
+          <w:lang w:val="en-GB"/>
+        </w:rPr>
+        <w:t xml:space="preserve"> and </w:t>
+      </w:r>
+      <w:r>
+        <w:rPr>
+          <w:i/>
+          <w:iCs/>
+          <w:lang w:val="en-GB"/>
+        </w:rPr>
+        <w:t>appropriateness</w:t>
+      </w:r>
+      <w:r>
+        <w:rPr>
+          <w:lang w:val="en-GB"/>
+        </w:rPr>
+        <w:t xml:space="preserve"> when making investment recommendations.</w:t>
+      </w:r>
+    </w:p>
+    <w:p>
+      <w:pPr>
+        <w:pStyle w:val="Para"/>
+        <w:numPr>
+          <w:ilvl w:val="1"/>
+          <w:numId w:val="18"/>
+        </w:numPr>
+        <w:rPr>
+          <w:lang w:val="en-GB"/>
+        </w:rPr>
+      </w:pPr>
+      <w:r>
+        <w:rPr>
+          <w:lang w:val="en-GB"/>
+        </w:rPr>
+        <w:t>Your ML project indirectly supports this by improving pre-review understanding of a client’s risk profile.</w:t>
+      </w:r>
+    </w:p>
+    <w:p>
+      <w:pPr>
+        <w:pStyle w:val="Para"/>
+        <w:numPr>
+          <w:ilvl w:val="0"/>
+          <w:numId w:val="18"/>
+        </w:numPr>
+        <w:rPr>
+          <w:lang w:val="en-GB"/>
+        </w:rPr>
+      </w:pPr>
+      <w:r>
+        <w:rPr>
+          <w:b/>
+          <w:bCs/>
+          <w:lang w:val="en-GB"/>
+        </w:rPr>
+        <w:t>Dynamic Planner’s own documentation</w:t>
+      </w:r>
+      <w:r>
+        <w:rPr>
+          <w:lang w:val="en-GB"/>
+        </w:rPr>
+        <w:t>:</w:t>
+      </w:r>
+    </w:p>
+    <w:p>
+      <w:pPr>
+        <w:pStyle w:val="Para"/>
+        <w:numPr>
+          <w:ilvl w:val="1"/>
+          <w:numId w:val="18"/>
+        </w:numPr>
+        <w:rPr>
+          <w:lang w:val="en-GB"/>
+        </w:rPr>
+      </w:pPr>
+      <w:r>
+        <w:rPr>
+          <w:lang w:val="en-GB"/>
+        </w:rPr>
+        <w:t xml:space="preserve">If you have access to </w:t>
+      </w:r>
+      <w:proofErr w:type="spellStart"/>
+      <w:r>
+        <w:rPr>
+          <w:lang w:val="en-GB"/>
+        </w:rPr>
+        <w:t>DyP</w:t>
+      </w:r>
+      <w:proofErr w:type="spellEnd"/>
+      <w:r>
+        <w:rPr>
+          <w:lang w:val="en-GB"/>
+        </w:rPr>
+        <w:t xml:space="preserve"> docs (e.g. how they score ATR from 1 to 10), that could justify use of those ranges in modelling and interpretation.</w:t>
+      </w:r>
+    </w:p>
+    <w:p>
+      <w:pPr>
+        <w:pStyle w:val="Para"/>
+        <w:rPr>
+          <w:lang w:val="en-GB"/>
+        </w:rPr>
+      </w:pPr>
+      <w:r>
+        <w:rPr>
+          <w:lang w:val="en-GB"/>
+        </w:rPr>
+        <w:t xml:space="preserve">You don’t need all of this in 3.1, but it’s useful when writing your </w:t>
+      </w:r>
+      <w:r>
+        <w:rPr>
+          <w:b/>
+          <w:bCs/>
+          <w:lang w:val="en-GB"/>
+        </w:rPr>
+        <w:t>Background</w:t>
+      </w:r>
+      <w:r>
+        <w:rPr>
+          <w:lang w:val="en-GB"/>
+        </w:rPr>
+        <w:t xml:space="preserve"> or </w:t>
+      </w:r>
+      <w:r>
+        <w:rPr>
+          <w:b/>
+          <w:bCs/>
+          <w:lang w:val="en-GB"/>
+        </w:rPr>
+        <w:t>Evaluation</w:t>
+      </w:r>
+      <w:r>
+        <w:rPr>
+          <w:lang w:val="en-GB"/>
+        </w:rPr>
+        <w:t xml:space="preserve"> chapters — especially if the goal is to show potential business impact and alignment with industry expectations.</w:t>
+      </w:r>
+    </w:p>
+    <w:p>
+      <w:pPr>
+        <w:pStyle w:val="Para"/>
+        <w:rPr>
+          <w:lang w:eastAsia="en-US"/>
+        </w:rPr>
+      </w:pPr>
+    </w:p>
+    <w:p>
+      <w:pPr>
         <w:pStyle w:val="Head1"/>
         <w:tabs>
           <w:tab w:val="clear" w:pos="360"/>
@@ -677,7 +2782,7 @@
         <w:ind w:left="432" w:hanging="432"/>
       </w:pPr>
       <w:r>
-        <w:t>Implementation</w:t>
+        <w:t>Results and Evaluation</w:t>
       </w:r>
     </w:p>
     <w:p>
@@ -689,8 +2794,17 @@
         <w:ind w:left="432" w:hanging="432"/>
       </w:pPr>
       <w:r>
-        <w:t>Results and Evaluation</w:t>
-      </w:r>
+        <w:t xml:space="preserve">Conclusion </w:t>
+      </w:r>
+    </w:p>
+    <w:p>
+      <w:pPr>
+        <w:pStyle w:val="Para"/>
+        <w:ind w:firstLine="0"/>
+        <w:rPr>
+          <w:lang w:eastAsia="en-US"/>
+        </w:rPr>
+      </w:pPr>
     </w:p>
     <w:p>
       <w:pPr>
@@ -701,27 +2815,6 @@
         <w:ind w:left="432" w:hanging="432"/>
       </w:pPr>
       <w:r>
-        <w:t xml:space="preserve">Conclusion </w:t>
-      </w:r>
-    </w:p>
-    <w:p>
-      <w:pPr>
-        <w:pStyle w:val="Para"/>
-        <w:ind w:firstLine="0"/>
-        <w:rPr>
-          <w:lang w:eastAsia="en-US"/>
-        </w:rPr>
-      </w:pPr>
-    </w:p>
-    <w:p>
-      <w:pPr>
-        <w:pStyle w:val="Head1"/>
-        <w:tabs>
-          <w:tab w:val="clear" w:pos="360"/>
-        </w:tabs>
-        <w:ind w:left="432" w:hanging="432"/>
-      </w:pPr>
-      <w:r>
         <w:t>Recommendations</w:t>
       </w:r>
     </w:p>
@@ -762,6 +2855,7 @@
         </w:numPr>
       </w:pPr>
       <w:r>
+        <w:lastRenderedPageBreak/>
         <w:t>References</w:t>
       </w:r>
     </w:p>
@@ -819,39 +2913,7 @@
           <w:sz w:val="18"/>
         </w:rPr>
         <w:tab/>
-        <w:t xml:space="preserve">Harmonic Finance &amp; </w:t>
-      </w:r>
-      <w:proofErr w:type="gramStart"/>
-      <w:r>
-        <w:rPr>
-          <w:rFonts w:ascii="Linux Libertine O" w:hAnsi="Linux Libertine O" w:cs="Linux Libertine O"/>
-          <w:sz w:val="18"/>
-        </w:rPr>
-        <w:t>Operations, ‘</w:t>
-      </w:r>
-      <w:proofErr w:type="gramEnd"/>
-      <w:r>
-        <w:rPr>
-          <w:rFonts w:ascii="Linux Libertine O" w:hAnsi="Linux Libertine O" w:cs="Linux Libertine O"/>
-          <w:sz w:val="18"/>
-        </w:rPr>
-        <w:t xml:space="preserve">Disrupting Tradition: How AI Is Reshaping Wealth Management </w:t>
-      </w:r>
-      <w:proofErr w:type="gramStart"/>
-      <w:r>
-        <w:rPr>
-          <w:rFonts w:ascii="Linux Libertine O" w:hAnsi="Linux Libertine O" w:cs="Linux Libertine O"/>
-          <w:sz w:val="18"/>
-        </w:rPr>
-        <w:t>In</w:t>
-      </w:r>
-      <w:proofErr w:type="gramEnd"/>
-      <w:r>
-        <w:rPr>
-          <w:rFonts w:ascii="Linux Libertine O" w:hAnsi="Linux Libertine O" w:cs="Linux Libertine O"/>
-          <w:sz w:val="18"/>
-        </w:rPr>
-        <w:t xml:space="preserve"> The UK’. Accessed: May 12, 2025. [Online]. Available: https://harmonicfinance.com/insight/disrupting-tradition-how-ai-is-reshaping-wealth-management-in-the-uk</w:t>
+        <w:t>Harmonic Finance &amp; Operations, ‘Disrupting Tradition: How AI Is Reshaping Wealth Management In The UK’. Accessed: May 12, 2025. [Online]. Available: https://harmonicfinance.com/insight/disrupting-tradition-how-ai-is-reshaping-wealth-management-in-the-uk</w:t>
       </w:r>
     </w:p>
     <w:p>
@@ -1065,7 +3127,7 @@
         <w:rPr>
           <w:rStyle w:val="FootnoteReference"/>
         </w:rPr>
-        <w:footnoteReference w:id="1"/>
+        <w:footnoteReference w:id="2"/>
       </w:r>
       <w:r>
         <w:t xml:space="preserve"> image files, but if they are </w:t>
@@ -1107,11 +3169,11 @@
           <w:lang w:eastAsia="en-US"/>
         </w:rPr>
       </w:pPr>
-      <w:bookmarkStart w:id="0" w:name="_Ref31715975"/>
+      <w:bookmarkStart w:id="1" w:name="_Ref31715975"/>
       <w:r>
         <w:t>Table</w:t>
       </w:r>
-      <w:bookmarkEnd w:id="0"/>
+      <w:bookmarkEnd w:id="1"/>
       <w:r>
         <w:t xml:space="preserve"> </w:t>
       </w:r>
@@ -1660,6 +3722,7 @@
             </w:pPr>
             <w:proofErr w:type="spellStart"/>
             <w:r>
+              <w:lastRenderedPageBreak/>
               <w:t>CCSDescription</w:t>
             </w:r>
             <w:proofErr w:type="spellEnd"/>
@@ -2050,14 +4113,12 @@
       <w:r>
         <w:t>Apply the “table head” style by highlighting the respective row and applying the “</w:t>
       </w:r>
-      <w:proofErr w:type="spellStart"/>
       <w:r>
         <w:rPr>
           <w:b/>
         </w:rPr>
         <w:t>TableHead</w:t>
       </w:r>
-      <w:proofErr w:type="spellEnd"/>
       <w:r>
         <w:t>” style found in the “Body Element” section of the ACM Master Article Template.</w:t>
       </w:r>
@@ -2129,6 +4190,7 @@
         <w:rPr>
           <w:noProof/>
         </w:rPr>
+        <w:lastRenderedPageBreak/>
         <w:drawing>
           <wp:inline distT="0" distB="0" distL="0" distR="0" wp14:anchorId="7FA021FB" wp14:editId="3D4494D7">
             <wp:extent cx="2283295" cy="1793731"/>
@@ -2147,7 +4209,7 @@
                     </pic:cNvPicPr>
                   </pic:nvPicPr>
                   <pic:blipFill>
-                    <a:blip r:embed="rId7">
+                    <a:blip r:embed="rId8">
                       <a:extLst>
                         <a:ext uri="{28A0092B-C50C-407E-A947-70E740481C1C}">
                           <a14:useLocalDpi xmlns:a14="http://schemas.microsoft.com/office/drawing/2010/main" val="0"/>
@@ -2739,6 +4801,7 @@
         <w:ind w:left="432" w:hanging="432"/>
       </w:pPr>
       <w:r>
+        <w:lastRenderedPageBreak/>
         <w:t>Citing Related Work</w:t>
       </w:r>
     </w:p>
@@ -2916,7 +4979,7 @@
       <w:r>
         <w:t xml:space="preserve"> from </w:t>
       </w:r>
-      <w:hyperlink r:id="rId8" w:history="1">
+      <w:hyperlink r:id="rId9" w:history="1">
         <w:r>
           <w:rPr>
             <w:rStyle w:val="Hyperlink"/>
@@ -2998,7 +5061,7 @@
       <w:r>
         <w:t xml:space="preserve">David Harel. 1979. First-Order Dynamic Logic. Lecture Notes in Computer Science, Vol. 68. Springer-Verlag, New York, NY.  </w:t>
       </w:r>
-      <w:hyperlink r:id="rId9" w:history="1">
+      <w:hyperlink r:id="rId10" w:history="1">
         <w:r>
           <w:rPr>
             <w:rStyle w:val="Hyperlink"/>
@@ -3043,7 +5106,7 @@
       <w:r>
         <w:t xml:space="preserve">to computer document formatting. In Proceedings of the 7th Annual Symposium on Principles of Programming Languages. ACM, New York, 24–31. </w:t>
       </w:r>
-      <w:hyperlink r:id="rId10" w:history="1">
+      <w:hyperlink r:id="rId11" w:history="1">
         <w:r>
           <w:t>https://doi.org/10.1145/567446.567449</w:t>
         </w:r>
@@ -3083,7 +5146,7 @@
       <w:r>
         <w:t xml:space="preserve"> from </w:t>
       </w:r>
-      <w:hyperlink r:id="rId11" w:history="1">
+      <w:hyperlink r:id="rId12" w:history="1">
         <w:r>
           <w:rPr>
             <w:rStyle w:val="Hyperlink"/>
@@ -3126,7 +5189,6 @@
         <w:pStyle w:val="AppendixH1"/>
       </w:pPr>
       <w:r>
-        <w:lastRenderedPageBreak/>
         <w:t>A</w:t>
       </w:r>
       <w:r>
@@ -3197,9 +5259,10 @@
         <w:ind w:left="480" w:hanging="240"/>
       </w:pPr>
       <w:r>
+        <w:lastRenderedPageBreak/>
         <w:t xml:space="preserve">Equations should be created with the built-in Microsoft® Equation Editor included with your version of Word. (Please check the compatibility at </w:t>
       </w:r>
-      <w:hyperlink r:id="rId12" w:history="1">
+      <w:hyperlink r:id="rId13" w:history="1">
         <w:r>
           <w:rPr>
             <w:rStyle w:val="Hyperlink"/>
@@ -3699,12 +5762,12 @@
       <w:r>
         <w:t>.</w:t>
       </w:r>
-      <w:bookmarkStart w:id="1" w:name="sbmn"/>
-      <w:bookmarkEnd w:id="1"/>
+      <w:bookmarkStart w:id="2" w:name="sbmn"/>
+      <w:bookmarkEnd w:id="2"/>
     </w:p>
     <w:sectPr>
-      <w:footerReference w:type="default" r:id="rId13"/>
-      <w:footerReference w:type="first" r:id="rId14"/>
+      <w:footerReference w:type="default" r:id="rId14"/>
+      <w:footerReference w:type="first" r:id="rId15"/>
       <w:pgSz w:w="12240" w:h="15840"/>
       <w:pgMar w:top="1760" w:right="2040" w:bottom="2840" w:left="1440" w:header="706" w:footer="706" w:gutter="0"/>
       <w:cols w:space="708"/>
@@ -3889,6 +5952,33 @@
       <w:pPr>
         <w:pStyle w:val="FootnoteText"/>
         <w:rPr>
+          <w:lang w:val="en-GB"/>
+        </w:rPr>
+      </w:pPr>
+      <w:r>
+        <w:rPr>
+          <w:rStyle w:val="FootnoteReference"/>
+        </w:rPr>
+        <w:footnoteRef/>
+      </w:r>
+      <w:r>
+        <w:t xml:space="preserve"> </w:t>
+      </w:r>
+      <w:r>
+        <w:rPr>
+          <w:rFonts w:ascii="Linux Libertine O" w:hAnsi="Linux Libertine O" w:cs="Linux Libertine O"/>
+          <w:sz w:val="16"/>
+          <w:szCs w:val="16"/>
+        </w:rPr>
+        <w:t>While this Capstone project does not directly resolve these systemic AUA reconciliation challenges, it is situated within the same operational landscape. Thus, decisions regarding data selection, preparation, and interpretation are made with an awareness of the broader architectural and regulatory constraints.</w:t>
+      </w:r>
+    </w:p>
+  </w:footnote>
+  <w:footnote w:id="2">
+    <w:p>
+      <w:pPr>
+        <w:pStyle w:val="FootnoteText"/>
+        <w:rPr>
           <w:sz w:val="16"/>
           <w:szCs w:val="16"/>
         </w:rPr>
@@ -4045,6 +6135,304 @@
     <w:numStyleLink w:val="111111"/>
   </w:abstractNum>
   <w:abstractNum w:abstractNumId="2" w15:restartNumberingAfterBreak="0">
+    <w:nsid w:val="0D580A7E"/>
+    <w:multiLevelType w:val="multilevel"/>
+    <w:tmpl w:val="6962634A"/>
+    <w:lvl w:ilvl="0">
+      <w:start w:val="1"/>
+      <w:numFmt w:val="bullet"/>
+      <w:lvlText w:val=""/>
+      <w:lvlJc w:val="left"/>
+      <w:pPr>
+        <w:tabs>
+          <w:tab w:val="num" w:pos="720"/>
+        </w:tabs>
+        <w:ind w:left="720" w:hanging="360"/>
+      </w:pPr>
+      <w:rPr>
+        <w:rFonts w:ascii="Symbol" w:hAnsi="Symbol" w:hint="default"/>
+        <w:sz w:val="20"/>
+      </w:rPr>
+    </w:lvl>
+    <w:lvl w:ilvl="1" w:tentative="1">
+      <w:start w:val="1"/>
+      <w:numFmt w:val="bullet"/>
+      <w:lvlText w:val="o"/>
+      <w:lvlJc w:val="left"/>
+      <w:pPr>
+        <w:tabs>
+          <w:tab w:val="num" w:pos="1440"/>
+        </w:tabs>
+        <w:ind w:left="1440" w:hanging="360"/>
+      </w:pPr>
+      <w:rPr>
+        <w:rFonts w:ascii="Courier New" w:hAnsi="Courier New" w:hint="default"/>
+        <w:sz w:val="20"/>
+      </w:rPr>
+    </w:lvl>
+    <w:lvl w:ilvl="2" w:tentative="1">
+      <w:start w:val="1"/>
+      <w:numFmt w:val="bullet"/>
+      <w:lvlText w:val=""/>
+      <w:lvlJc w:val="left"/>
+      <w:pPr>
+        <w:tabs>
+          <w:tab w:val="num" w:pos="2160"/>
+        </w:tabs>
+        <w:ind w:left="2160" w:hanging="360"/>
+      </w:pPr>
+      <w:rPr>
+        <w:rFonts w:ascii="Wingdings" w:hAnsi="Wingdings" w:hint="default"/>
+        <w:sz w:val="20"/>
+      </w:rPr>
+    </w:lvl>
+    <w:lvl w:ilvl="3" w:tentative="1">
+      <w:start w:val="1"/>
+      <w:numFmt w:val="bullet"/>
+      <w:lvlText w:val=""/>
+      <w:lvlJc w:val="left"/>
+      <w:pPr>
+        <w:tabs>
+          <w:tab w:val="num" w:pos="2880"/>
+        </w:tabs>
+        <w:ind w:left="2880" w:hanging="360"/>
+      </w:pPr>
+      <w:rPr>
+        <w:rFonts w:ascii="Wingdings" w:hAnsi="Wingdings" w:hint="default"/>
+        <w:sz w:val="20"/>
+      </w:rPr>
+    </w:lvl>
+    <w:lvl w:ilvl="4" w:tentative="1">
+      <w:start w:val="1"/>
+      <w:numFmt w:val="bullet"/>
+      <w:lvlText w:val=""/>
+      <w:lvlJc w:val="left"/>
+      <w:pPr>
+        <w:tabs>
+          <w:tab w:val="num" w:pos="3600"/>
+        </w:tabs>
+        <w:ind w:left="3600" w:hanging="360"/>
+      </w:pPr>
+      <w:rPr>
+        <w:rFonts w:ascii="Wingdings" w:hAnsi="Wingdings" w:hint="default"/>
+        <w:sz w:val="20"/>
+      </w:rPr>
+    </w:lvl>
+    <w:lvl w:ilvl="5" w:tentative="1">
+      <w:start w:val="1"/>
+      <w:numFmt w:val="bullet"/>
+      <w:lvlText w:val=""/>
+      <w:lvlJc w:val="left"/>
+      <w:pPr>
+        <w:tabs>
+          <w:tab w:val="num" w:pos="4320"/>
+        </w:tabs>
+        <w:ind w:left="4320" w:hanging="360"/>
+      </w:pPr>
+      <w:rPr>
+        <w:rFonts w:ascii="Wingdings" w:hAnsi="Wingdings" w:hint="default"/>
+        <w:sz w:val="20"/>
+      </w:rPr>
+    </w:lvl>
+    <w:lvl w:ilvl="6" w:tentative="1">
+      <w:start w:val="1"/>
+      <w:numFmt w:val="bullet"/>
+      <w:lvlText w:val=""/>
+      <w:lvlJc w:val="left"/>
+      <w:pPr>
+        <w:tabs>
+          <w:tab w:val="num" w:pos="5040"/>
+        </w:tabs>
+        <w:ind w:left="5040" w:hanging="360"/>
+      </w:pPr>
+      <w:rPr>
+        <w:rFonts w:ascii="Wingdings" w:hAnsi="Wingdings" w:hint="default"/>
+        <w:sz w:val="20"/>
+      </w:rPr>
+    </w:lvl>
+    <w:lvl w:ilvl="7" w:tentative="1">
+      <w:start w:val="1"/>
+      <w:numFmt w:val="bullet"/>
+      <w:lvlText w:val=""/>
+      <w:lvlJc w:val="left"/>
+      <w:pPr>
+        <w:tabs>
+          <w:tab w:val="num" w:pos="5760"/>
+        </w:tabs>
+        <w:ind w:left="5760" w:hanging="360"/>
+      </w:pPr>
+      <w:rPr>
+        <w:rFonts w:ascii="Wingdings" w:hAnsi="Wingdings" w:hint="default"/>
+        <w:sz w:val="20"/>
+      </w:rPr>
+    </w:lvl>
+    <w:lvl w:ilvl="8" w:tentative="1">
+      <w:start w:val="1"/>
+      <w:numFmt w:val="bullet"/>
+      <w:lvlText w:val=""/>
+      <w:lvlJc w:val="left"/>
+      <w:pPr>
+        <w:tabs>
+          <w:tab w:val="num" w:pos="6480"/>
+        </w:tabs>
+        <w:ind w:left="6480" w:hanging="360"/>
+      </w:pPr>
+      <w:rPr>
+        <w:rFonts w:ascii="Wingdings" w:hAnsi="Wingdings" w:hint="default"/>
+        <w:sz w:val="20"/>
+      </w:rPr>
+    </w:lvl>
+  </w:abstractNum>
+  <w:abstractNum w:abstractNumId="3" w15:restartNumberingAfterBreak="0">
+    <w:nsid w:val="1F217844"/>
+    <w:multiLevelType w:val="multilevel"/>
+    <w:tmpl w:val="23E689D6"/>
+    <w:lvl w:ilvl="0">
+      <w:start w:val="1"/>
+      <w:numFmt w:val="bullet"/>
+      <w:lvlText w:val=""/>
+      <w:lvlJc w:val="left"/>
+      <w:pPr>
+        <w:tabs>
+          <w:tab w:val="num" w:pos="720"/>
+        </w:tabs>
+        <w:ind w:left="720" w:hanging="360"/>
+      </w:pPr>
+      <w:rPr>
+        <w:rFonts w:ascii="Symbol" w:hAnsi="Symbol" w:hint="default"/>
+        <w:sz w:val="20"/>
+      </w:rPr>
+    </w:lvl>
+    <w:lvl w:ilvl="1" w:tentative="1">
+      <w:start w:val="1"/>
+      <w:numFmt w:val="bullet"/>
+      <w:lvlText w:val="o"/>
+      <w:lvlJc w:val="left"/>
+      <w:pPr>
+        <w:tabs>
+          <w:tab w:val="num" w:pos="1440"/>
+        </w:tabs>
+        <w:ind w:left="1440" w:hanging="360"/>
+      </w:pPr>
+      <w:rPr>
+        <w:rFonts w:ascii="Courier New" w:hAnsi="Courier New" w:hint="default"/>
+        <w:sz w:val="20"/>
+      </w:rPr>
+    </w:lvl>
+    <w:lvl w:ilvl="2" w:tentative="1">
+      <w:start w:val="1"/>
+      <w:numFmt w:val="bullet"/>
+      <w:lvlText w:val=""/>
+      <w:lvlJc w:val="left"/>
+      <w:pPr>
+        <w:tabs>
+          <w:tab w:val="num" w:pos="2160"/>
+        </w:tabs>
+        <w:ind w:left="2160" w:hanging="360"/>
+      </w:pPr>
+      <w:rPr>
+        <w:rFonts w:ascii="Wingdings" w:hAnsi="Wingdings" w:hint="default"/>
+        <w:sz w:val="20"/>
+      </w:rPr>
+    </w:lvl>
+    <w:lvl w:ilvl="3" w:tentative="1">
+      <w:start w:val="1"/>
+      <w:numFmt w:val="bullet"/>
+      <w:lvlText w:val=""/>
+      <w:lvlJc w:val="left"/>
+      <w:pPr>
+        <w:tabs>
+          <w:tab w:val="num" w:pos="2880"/>
+        </w:tabs>
+        <w:ind w:left="2880" w:hanging="360"/>
+      </w:pPr>
+      <w:rPr>
+        <w:rFonts w:ascii="Wingdings" w:hAnsi="Wingdings" w:hint="default"/>
+        <w:sz w:val="20"/>
+      </w:rPr>
+    </w:lvl>
+    <w:lvl w:ilvl="4" w:tentative="1">
+      <w:start w:val="1"/>
+      <w:numFmt w:val="bullet"/>
+      <w:lvlText w:val=""/>
+      <w:lvlJc w:val="left"/>
+      <w:pPr>
+        <w:tabs>
+          <w:tab w:val="num" w:pos="3600"/>
+        </w:tabs>
+        <w:ind w:left="3600" w:hanging="360"/>
+      </w:pPr>
+      <w:rPr>
+        <w:rFonts w:ascii="Wingdings" w:hAnsi="Wingdings" w:hint="default"/>
+        <w:sz w:val="20"/>
+      </w:rPr>
+    </w:lvl>
+    <w:lvl w:ilvl="5" w:tentative="1">
+      <w:start w:val="1"/>
+      <w:numFmt w:val="bullet"/>
+      <w:lvlText w:val=""/>
+      <w:lvlJc w:val="left"/>
+      <w:pPr>
+        <w:tabs>
+          <w:tab w:val="num" w:pos="4320"/>
+        </w:tabs>
+        <w:ind w:left="4320" w:hanging="360"/>
+      </w:pPr>
+      <w:rPr>
+        <w:rFonts w:ascii="Wingdings" w:hAnsi="Wingdings" w:hint="default"/>
+        <w:sz w:val="20"/>
+      </w:rPr>
+    </w:lvl>
+    <w:lvl w:ilvl="6" w:tentative="1">
+      <w:start w:val="1"/>
+      <w:numFmt w:val="bullet"/>
+      <w:lvlText w:val=""/>
+      <w:lvlJc w:val="left"/>
+      <w:pPr>
+        <w:tabs>
+          <w:tab w:val="num" w:pos="5040"/>
+        </w:tabs>
+        <w:ind w:left="5040" w:hanging="360"/>
+      </w:pPr>
+      <w:rPr>
+        <w:rFonts w:ascii="Wingdings" w:hAnsi="Wingdings" w:hint="default"/>
+        <w:sz w:val="20"/>
+      </w:rPr>
+    </w:lvl>
+    <w:lvl w:ilvl="7" w:tentative="1">
+      <w:start w:val="1"/>
+      <w:numFmt w:val="bullet"/>
+      <w:lvlText w:val=""/>
+      <w:lvlJc w:val="left"/>
+      <w:pPr>
+        <w:tabs>
+          <w:tab w:val="num" w:pos="5760"/>
+        </w:tabs>
+        <w:ind w:left="5760" w:hanging="360"/>
+      </w:pPr>
+      <w:rPr>
+        <w:rFonts w:ascii="Wingdings" w:hAnsi="Wingdings" w:hint="default"/>
+        <w:sz w:val="20"/>
+      </w:rPr>
+    </w:lvl>
+    <w:lvl w:ilvl="8" w:tentative="1">
+      <w:start w:val="1"/>
+      <w:numFmt w:val="bullet"/>
+      <w:lvlText w:val=""/>
+      <w:lvlJc w:val="left"/>
+      <w:pPr>
+        <w:tabs>
+          <w:tab w:val="num" w:pos="6480"/>
+        </w:tabs>
+        <w:ind w:left="6480" w:hanging="360"/>
+      </w:pPr>
+      <w:rPr>
+        <w:rFonts w:ascii="Wingdings" w:hAnsi="Wingdings" w:hint="default"/>
+        <w:sz w:val="20"/>
+      </w:rPr>
+    </w:lvl>
+  </w:abstractNum>
+  <w:abstractNum w:abstractNumId="4" w15:restartNumberingAfterBreak="0">
     <w:nsid w:val="2A263F6D"/>
     <w:multiLevelType w:val="singleLevel"/>
     <w:tmpl w:val="40090019"/>
@@ -4061,7 +6449,124 @@
       </w:rPr>
     </w:lvl>
   </w:abstractNum>
-  <w:abstractNum w:abstractNumId="3" w15:restartNumberingAfterBreak="0">
+  <w:abstractNum w:abstractNumId="5" w15:restartNumberingAfterBreak="0">
+    <w:nsid w:val="32687260"/>
+    <w:multiLevelType w:val="multilevel"/>
+    <w:tmpl w:val="2AEADEAE"/>
+    <w:lvl w:ilvl="0">
+      <w:start w:val="1"/>
+      <w:numFmt w:val="decimal"/>
+      <w:lvlText w:val="%1."/>
+      <w:lvlJc w:val="left"/>
+      <w:pPr>
+        <w:tabs>
+          <w:tab w:val="num" w:pos="720"/>
+        </w:tabs>
+        <w:ind w:left="720" w:hanging="360"/>
+      </w:pPr>
+    </w:lvl>
+    <w:lvl w:ilvl="1">
+      <w:start w:val="1"/>
+      <w:numFmt w:val="bullet"/>
+      <w:lvlText w:val="o"/>
+      <w:lvlJc w:val="left"/>
+      <w:pPr>
+        <w:tabs>
+          <w:tab w:val="num" w:pos="1440"/>
+        </w:tabs>
+        <w:ind w:left="1440" w:hanging="360"/>
+      </w:pPr>
+      <w:rPr>
+        <w:rFonts w:ascii="Courier New" w:hAnsi="Courier New" w:hint="default"/>
+        <w:sz w:val="20"/>
+      </w:rPr>
+    </w:lvl>
+    <w:lvl w:ilvl="2" w:tentative="1">
+      <w:start w:val="1"/>
+      <w:numFmt w:val="decimal"/>
+      <w:lvlText w:val="%3."/>
+      <w:lvlJc w:val="left"/>
+      <w:pPr>
+        <w:tabs>
+          <w:tab w:val="num" w:pos="2160"/>
+        </w:tabs>
+        <w:ind w:left="2160" w:hanging="360"/>
+      </w:pPr>
+    </w:lvl>
+    <w:lvl w:ilvl="3" w:tentative="1">
+      <w:start w:val="1"/>
+      <w:numFmt w:val="decimal"/>
+      <w:lvlText w:val="%4."/>
+      <w:lvlJc w:val="left"/>
+      <w:pPr>
+        <w:tabs>
+          <w:tab w:val="num" w:pos="2880"/>
+        </w:tabs>
+        <w:ind w:left="2880" w:hanging="360"/>
+      </w:pPr>
+    </w:lvl>
+    <w:lvl w:ilvl="4" w:tentative="1">
+      <w:start w:val="1"/>
+      <w:numFmt w:val="decimal"/>
+      <w:lvlText w:val="%5."/>
+      <w:lvlJc w:val="left"/>
+      <w:pPr>
+        <w:tabs>
+          <w:tab w:val="num" w:pos="3600"/>
+        </w:tabs>
+        <w:ind w:left="3600" w:hanging="360"/>
+      </w:pPr>
+    </w:lvl>
+    <w:lvl w:ilvl="5" w:tentative="1">
+      <w:start w:val="1"/>
+      <w:numFmt w:val="decimal"/>
+      <w:lvlText w:val="%6."/>
+      <w:lvlJc w:val="left"/>
+      <w:pPr>
+        <w:tabs>
+          <w:tab w:val="num" w:pos="4320"/>
+        </w:tabs>
+        <w:ind w:left="4320" w:hanging="360"/>
+      </w:pPr>
+    </w:lvl>
+    <w:lvl w:ilvl="6" w:tentative="1">
+      <w:start w:val="1"/>
+      <w:numFmt w:val="decimal"/>
+      <w:lvlText w:val="%7."/>
+      <w:lvlJc w:val="left"/>
+      <w:pPr>
+        <w:tabs>
+          <w:tab w:val="num" w:pos="5040"/>
+        </w:tabs>
+        <w:ind w:left="5040" w:hanging="360"/>
+      </w:pPr>
+    </w:lvl>
+    <w:lvl w:ilvl="7" w:tentative="1">
+      <w:start w:val="1"/>
+      <w:numFmt w:val="decimal"/>
+      <w:lvlText w:val="%8."/>
+      <w:lvlJc w:val="left"/>
+      <w:pPr>
+        <w:tabs>
+          <w:tab w:val="num" w:pos="5760"/>
+        </w:tabs>
+        <w:ind w:left="5760" w:hanging="360"/>
+      </w:pPr>
+    </w:lvl>
+    <w:lvl w:ilvl="8" w:tentative="1">
+      <w:start w:val="1"/>
+      <w:numFmt w:val="decimal"/>
+      <w:lvlText w:val="%9."/>
+      <w:lvlJc w:val="left"/>
+      <w:pPr>
+        <w:tabs>
+          <w:tab w:val="num" w:pos="6480"/>
+        </w:tabs>
+        <w:ind w:left="6480" w:hanging="360"/>
+      </w:pPr>
+    </w:lvl>
+  </w:abstractNum>
+  <w:abstractNum w:abstractNumId="6" w15:restartNumberingAfterBreak="0">
     <w:nsid w:val="36662F61"/>
     <w:multiLevelType w:val="singleLevel"/>
     <w:tmpl w:val="40090019"/>
@@ -4079,7 +6584,7 @@
       </w:rPr>
     </w:lvl>
   </w:abstractNum>
-  <w:abstractNum w:abstractNumId="4" w15:restartNumberingAfterBreak="0">
+  <w:abstractNum w:abstractNumId="7" w15:restartNumberingAfterBreak="0">
     <w:nsid w:val="36756063"/>
     <w:multiLevelType w:val="multilevel"/>
     <w:tmpl w:val="F75AE9DE"/>
@@ -4196,7 +6701,7 @@
       </w:rPr>
     </w:lvl>
   </w:abstractNum>
-  <w:abstractNum w:abstractNumId="5" w15:restartNumberingAfterBreak="0">
+  <w:abstractNum w:abstractNumId="8" w15:restartNumberingAfterBreak="0">
     <w:nsid w:val="38B71091"/>
     <w:multiLevelType w:val="hybridMultilevel"/>
     <w:tmpl w:val="9768F270"/>
@@ -4309,7 +6814,7 @@
       </w:rPr>
     </w:lvl>
   </w:abstractNum>
-  <w:abstractNum w:abstractNumId="6" w15:restartNumberingAfterBreak="0">
+  <w:abstractNum w:abstractNumId="9" w15:restartNumberingAfterBreak="0">
     <w:nsid w:val="41D53E22"/>
     <w:multiLevelType w:val="singleLevel"/>
     <w:tmpl w:val="40090019"/>
@@ -4326,7 +6831,7 @@
       </w:rPr>
     </w:lvl>
   </w:abstractNum>
-  <w:abstractNum w:abstractNumId="7" w15:restartNumberingAfterBreak="0">
+  <w:abstractNum w:abstractNumId="10" w15:restartNumberingAfterBreak="0">
     <w:nsid w:val="48274591"/>
     <w:multiLevelType w:val="singleLevel"/>
     <w:tmpl w:val="40090019"/>
@@ -4343,7 +6848,7 @@
       </w:rPr>
     </w:lvl>
   </w:abstractNum>
-  <w:abstractNum w:abstractNumId="8" w15:restartNumberingAfterBreak="0">
+  <w:abstractNum w:abstractNumId="11" w15:restartNumberingAfterBreak="0">
     <w:nsid w:val="4F4E3603"/>
     <w:multiLevelType w:val="hybridMultilevel"/>
     <w:tmpl w:val="B5609AD2"/>
@@ -4456,7 +6961,7 @@
       </w:rPr>
     </w:lvl>
   </w:abstractNum>
-  <w:abstractNum w:abstractNumId="9" w15:restartNumberingAfterBreak="0">
+  <w:abstractNum w:abstractNumId="12" w15:restartNumberingAfterBreak="0">
     <w:nsid w:val="63130CB7"/>
     <w:multiLevelType w:val="hybridMultilevel"/>
     <w:tmpl w:val="9E6067B6"/>
@@ -4545,7 +7050,7 @@
       </w:pPr>
     </w:lvl>
   </w:abstractNum>
-  <w:abstractNum w:abstractNumId="10" w15:restartNumberingAfterBreak="0">
+  <w:abstractNum w:abstractNumId="13" w15:restartNumberingAfterBreak="0">
     <w:nsid w:val="669665FE"/>
     <w:multiLevelType w:val="hybridMultilevel"/>
     <w:tmpl w:val="1A3A63A4"/>
@@ -4658,7 +7163,7 @@
       </w:rPr>
     </w:lvl>
   </w:abstractNum>
-  <w:abstractNum w:abstractNumId="11" w15:restartNumberingAfterBreak="0">
+  <w:abstractNum w:abstractNumId="14" w15:restartNumberingAfterBreak="0">
     <w:nsid w:val="6B514737"/>
     <w:multiLevelType w:val="singleLevel"/>
     <w:tmpl w:val="40090019"/>
@@ -4675,7 +7180,7 @@
       </w:rPr>
     </w:lvl>
   </w:abstractNum>
-  <w:abstractNum w:abstractNumId="12" w15:restartNumberingAfterBreak="0">
+  <w:abstractNum w:abstractNumId="15" w15:restartNumberingAfterBreak="0">
     <w:nsid w:val="6BA328B1"/>
     <w:multiLevelType w:val="hybridMultilevel"/>
     <w:tmpl w:val="A0DA76FE"/>
@@ -4788,7 +7293,7 @@
       </w:rPr>
     </w:lvl>
   </w:abstractNum>
-  <w:abstractNum w:abstractNumId="13" w15:restartNumberingAfterBreak="0">
+  <w:abstractNum w:abstractNumId="16" w15:restartNumberingAfterBreak="0">
     <w:nsid w:val="6C7A4A29"/>
     <w:multiLevelType w:val="multilevel"/>
     <w:tmpl w:val="4D6825E8"/>
@@ -4878,7 +7383,156 @@
       </w:pPr>
     </w:lvl>
   </w:abstractNum>
-  <w:abstractNum w:abstractNumId="14" w15:restartNumberingAfterBreak="0">
+  <w:abstractNum w:abstractNumId="17" w15:restartNumberingAfterBreak="0">
+    <w:nsid w:val="6CAA7A27"/>
+    <w:multiLevelType w:val="multilevel"/>
+    <w:tmpl w:val="DADCBF78"/>
+    <w:lvl w:ilvl="0">
+      <w:start w:val="1"/>
+      <w:numFmt w:val="bullet"/>
+      <w:lvlText w:val=""/>
+      <w:lvlJc w:val="left"/>
+      <w:pPr>
+        <w:tabs>
+          <w:tab w:val="num" w:pos="720"/>
+        </w:tabs>
+        <w:ind w:left="720" w:hanging="360"/>
+      </w:pPr>
+      <w:rPr>
+        <w:rFonts w:ascii="Symbol" w:hAnsi="Symbol" w:hint="default"/>
+        <w:sz w:val="20"/>
+      </w:rPr>
+    </w:lvl>
+    <w:lvl w:ilvl="1" w:tentative="1">
+      <w:start w:val="1"/>
+      <w:numFmt w:val="bullet"/>
+      <w:lvlText w:val="o"/>
+      <w:lvlJc w:val="left"/>
+      <w:pPr>
+        <w:tabs>
+          <w:tab w:val="num" w:pos="1440"/>
+        </w:tabs>
+        <w:ind w:left="1440" w:hanging="360"/>
+      </w:pPr>
+      <w:rPr>
+        <w:rFonts w:ascii="Courier New" w:hAnsi="Courier New" w:hint="default"/>
+        <w:sz w:val="20"/>
+      </w:rPr>
+    </w:lvl>
+    <w:lvl w:ilvl="2" w:tentative="1">
+      <w:start w:val="1"/>
+      <w:numFmt w:val="bullet"/>
+      <w:lvlText w:val=""/>
+      <w:lvlJc w:val="left"/>
+      <w:pPr>
+        <w:tabs>
+          <w:tab w:val="num" w:pos="2160"/>
+        </w:tabs>
+        <w:ind w:left="2160" w:hanging="360"/>
+      </w:pPr>
+      <w:rPr>
+        <w:rFonts w:ascii="Wingdings" w:hAnsi="Wingdings" w:hint="default"/>
+        <w:sz w:val="20"/>
+      </w:rPr>
+    </w:lvl>
+    <w:lvl w:ilvl="3" w:tentative="1">
+      <w:start w:val="1"/>
+      <w:numFmt w:val="bullet"/>
+      <w:lvlText w:val=""/>
+      <w:lvlJc w:val="left"/>
+      <w:pPr>
+        <w:tabs>
+          <w:tab w:val="num" w:pos="2880"/>
+        </w:tabs>
+        <w:ind w:left="2880" w:hanging="360"/>
+      </w:pPr>
+      <w:rPr>
+        <w:rFonts w:ascii="Wingdings" w:hAnsi="Wingdings" w:hint="default"/>
+        <w:sz w:val="20"/>
+      </w:rPr>
+    </w:lvl>
+    <w:lvl w:ilvl="4" w:tentative="1">
+      <w:start w:val="1"/>
+      <w:numFmt w:val="bullet"/>
+      <w:lvlText w:val=""/>
+      <w:lvlJc w:val="left"/>
+      <w:pPr>
+        <w:tabs>
+          <w:tab w:val="num" w:pos="3600"/>
+        </w:tabs>
+        <w:ind w:left="3600" w:hanging="360"/>
+      </w:pPr>
+      <w:rPr>
+        <w:rFonts w:ascii="Wingdings" w:hAnsi="Wingdings" w:hint="default"/>
+        <w:sz w:val="20"/>
+      </w:rPr>
+    </w:lvl>
+    <w:lvl w:ilvl="5" w:tentative="1">
+      <w:start w:val="1"/>
+      <w:numFmt w:val="bullet"/>
+      <w:lvlText w:val=""/>
+      <w:lvlJc w:val="left"/>
+      <w:pPr>
+        <w:tabs>
+          <w:tab w:val="num" w:pos="4320"/>
+        </w:tabs>
+        <w:ind w:left="4320" w:hanging="360"/>
+      </w:pPr>
+      <w:rPr>
+        <w:rFonts w:ascii="Wingdings" w:hAnsi="Wingdings" w:hint="default"/>
+        <w:sz w:val="20"/>
+      </w:rPr>
+    </w:lvl>
+    <w:lvl w:ilvl="6" w:tentative="1">
+      <w:start w:val="1"/>
+      <w:numFmt w:val="bullet"/>
+      <w:lvlText w:val=""/>
+      <w:lvlJc w:val="left"/>
+      <w:pPr>
+        <w:tabs>
+          <w:tab w:val="num" w:pos="5040"/>
+        </w:tabs>
+        <w:ind w:left="5040" w:hanging="360"/>
+      </w:pPr>
+      <w:rPr>
+        <w:rFonts w:ascii="Wingdings" w:hAnsi="Wingdings" w:hint="default"/>
+        <w:sz w:val="20"/>
+      </w:rPr>
+    </w:lvl>
+    <w:lvl w:ilvl="7" w:tentative="1">
+      <w:start w:val="1"/>
+      <w:numFmt w:val="bullet"/>
+      <w:lvlText w:val=""/>
+      <w:lvlJc w:val="left"/>
+      <w:pPr>
+        <w:tabs>
+          <w:tab w:val="num" w:pos="5760"/>
+        </w:tabs>
+        <w:ind w:left="5760" w:hanging="360"/>
+      </w:pPr>
+      <w:rPr>
+        <w:rFonts w:ascii="Wingdings" w:hAnsi="Wingdings" w:hint="default"/>
+        <w:sz w:val="20"/>
+      </w:rPr>
+    </w:lvl>
+    <w:lvl w:ilvl="8" w:tentative="1">
+      <w:start w:val="1"/>
+      <w:numFmt w:val="bullet"/>
+      <w:lvlText w:val=""/>
+      <w:lvlJc w:val="left"/>
+      <w:pPr>
+        <w:tabs>
+          <w:tab w:val="num" w:pos="6480"/>
+        </w:tabs>
+        <w:ind w:left="6480" w:hanging="360"/>
+      </w:pPr>
+      <w:rPr>
+        <w:rFonts w:ascii="Wingdings" w:hAnsi="Wingdings" w:hint="default"/>
+        <w:sz w:val="20"/>
+      </w:rPr>
+    </w:lvl>
+  </w:abstractNum>
+  <w:abstractNum w:abstractNumId="18" w15:restartNumberingAfterBreak="0">
     <w:nsid w:val="6CC87F05"/>
     <w:multiLevelType w:val="hybridMultilevel"/>
     <w:tmpl w:val="4A10C85C"/>
@@ -4995,46 +7649,58 @@
     <w:abstractNumId w:val="0"/>
   </w:num>
   <w:num w:numId="2" w16cid:durableId="421342788">
-    <w:abstractNumId w:val="13"/>
+    <w:abstractNumId w:val="16"/>
   </w:num>
   <w:num w:numId="3" w16cid:durableId="986207787">
-    <w:abstractNumId w:val="9"/>
+    <w:abstractNumId w:val="12"/>
   </w:num>
   <w:num w:numId="4" w16cid:durableId="861819862">
     <w:abstractNumId w:val="1"/>
   </w:num>
   <w:num w:numId="5" w16cid:durableId="185409493">
+    <w:abstractNumId w:val="6"/>
+  </w:num>
+  <w:num w:numId="6" w16cid:durableId="1571188462">
+    <w:abstractNumId w:val="9"/>
+  </w:num>
+  <w:num w:numId="7" w16cid:durableId="212353691">
+    <w:abstractNumId w:val="14"/>
+  </w:num>
+  <w:num w:numId="8" w16cid:durableId="1192307459">
+    <w:abstractNumId w:val="4"/>
+  </w:num>
+  <w:num w:numId="9" w16cid:durableId="1319915489">
+    <w:abstractNumId w:val="10"/>
+  </w:num>
+  <w:num w:numId="10" w16cid:durableId="912282003">
+    <w:abstractNumId w:val="18"/>
+  </w:num>
+  <w:num w:numId="11" w16cid:durableId="754595067">
+    <w:abstractNumId w:val="8"/>
+  </w:num>
+  <w:num w:numId="12" w16cid:durableId="307710077">
+    <w:abstractNumId w:val="15"/>
+  </w:num>
+  <w:num w:numId="13" w16cid:durableId="1614090035">
+    <w:abstractNumId w:val="11"/>
+  </w:num>
+  <w:num w:numId="14" w16cid:durableId="989554150">
+    <w:abstractNumId w:val="7"/>
+  </w:num>
+  <w:num w:numId="15" w16cid:durableId="2088335513">
+    <w:abstractNumId w:val="13"/>
+  </w:num>
+  <w:num w:numId="16" w16cid:durableId="771125492">
     <w:abstractNumId w:val="3"/>
   </w:num>
-  <w:num w:numId="6" w16cid:durableId="1571188462">
-    <w:abstractNumId w:val="6"/>
-  </w:num>
-  <w:num w:numId="7" w16cid:durableId="212353691">
-    <w:abstractNumId w:val="11"/>
-  </w:num>
-  <w:num w:numId="8" w16cid:durableId="1192307459">
+  <w:num w:numId="17" w16cid:durableId="971400055">
     <w:abstractNumId w:val="2"/>
   </w:num>
-  <w:num w:numId="9" w16cid:durableId="1319915489">
-    <w:abstractNumId w:val="7"/>
-  </w:num>
-  <w:num w:numId="10" w16cid:durableId="912282003">
-    <w:abstractNumId w:val="14"/>
-  </w:num>
-  <w:num w:numId="11" w16cid:durableId="754595067">
+  <w:num w:numId="18" w16cid:durableId="977682215">
     <w:abstractNumId w:val="5"/>
   </w:num>
-  <w:num w:numId="12" w16cid:durableId="307710077">
-    <w:abstractNumId w:val="12"/>
-  </w:num>
-  <w:num w:numId="13" w16cid:durableId="1614090035">
-    <w:abstractNumId w:val="8"/>
-  </w:num>
-  <w:num w:numId="14" w16cid:durableId="989554150">
-    <w:abstractNumId w:val="4"/>
-  </w:num>
-  <w:num w:numId="15" w16cid:durableId="2088335513">
-    <w:abstractNumId w:val="10"/>
+  <w:num w:numId="19" w16cid:durableId="110364383">
+    <w:abstractNumId w:val="17"/>
   </w:num>
 </w:numbering>
 </file>
@@ -6575,6 +9241,38 @@
       <w:ind w:left="384" w:hanging="384"/>
     </w:pPr>
   </w:style>
+  <w:style w:type="paragraph" w:styleId="NormalWeb">
+    <w:name w:val="Normal (Web)"/>
+    <w:basedOn w:val="Normal"/>
+    <w:uiPriority w:val="99"/>
+    <w:semiHidden/>
+    <w:unhideWhenUsed/>
+    <w:rsid w:val="00840A5B"/>
+    <w:rPr>
+      <w:rFonts w:ascii="Times New Roman" w:hAnsi="Times New Roman" w:cs="Times New Roman"/>
+      <w:sz w:val="24"/>
+      <w:szCs w:val="24"/>
+    </w:rPr>
+  </w:style>
+  <w:style w:type="paragraph" w:styleId="Caption">
+    <w:name w:val="caption"/>
+    <w:basedOn w:val="Normal"/>
+    <w:next w:val="Normal"/>
+    <w:uiPriority w:val="35"/>
+    <w:unhideWhenUsed/>
+    <w:qFormat/>
+    <w:rsid w:val="000F7C63"/>
+    <w:pPr>
+      <w:spacing w:after="200" w:line="240" w:lineRule="auto"/>
+    </w:pPr>
+    <w:rPr>
+      <w:i/>
+      <w:iCs/>
+      <w:color w:val="44546A" w:themeColor="text2"/>
+      <w:sz w:val="18"/>
+      <w:szCs w:val="18"/>
+    </w:rPr>
+  </w:style>
 </w:styles>
 </file>
 
@@ -6837,4 +9535,16 @@
     </a:ext>
   </a:extLst>
 </a:theme>
+</file>
+
+<file path=customXml/item1.xml><?xml version="1.0" encoding="utf-8"?>
+<b:Sources xmlns:b="http://schemas.openxmlformats.org/officeDocument/2006/bibliography" xmlns="http://schemas.openxmlformats.org/officeDocument/2006/bibliography" SelectedStyle="\APASixthEditionOfficeOnline.xsl" StyleName="APA" Version="6"/>
+</file>
+
+<file path=customXml/itemProps1.xml><?xml version="1.0" encoding="utf-8"?>
+<ds:datastoreItem xmlns:ds="http://schemas.openxmlformats.org/officeDocument/2006/customXml" ds:itemID="{A218B523-032A-469C-87D6-3B1A75A5BC6A}">
+  <ds:schemaRefs>
+    <ds:schemaRef ds:uri="http://schemas.openxmlformats.org/officeDocument/2006/bibliography"/>
+  </ds:schemaRefs>
+</ds:datastoreItem>
 </file>
</xml_diff>